<commit_message>
Presentacion e informe actualizados
</commit_message>
<xml_diff>
--- a/Exp2/Informe2_Grupo1.docx
+++ b/Exp2/Informe2_Grupo1.docx
@@ -19,16 +19,16 @@
           <wp:inline distB="114300" distT="114300" distL="114300" distR="114300">
             <wp:extent cx="2176463" cy="535077"/>
             <wp:effectExtent b="0" l="0" r="0" t="0"/>
-            <wp:docPr id="18" name="image5.png"/>
+            <wp:docPr id="86" name="image35.png"/>
             <a:graphic>
               <a:graphicData uri="http://schemas.openxmlformats.org/drawingml/2006/picture">
                 <pic:pic>
                   <pic:nvPicPr>
-                    <pic:cNvPr id="0" name="image5.png"/>
+                    <pic:cNvPr id="0" name="image35.png"/>
                     <pic:cNvPicPr preferRelativeResize="0"/>
                   </pic:nvPicPr>
                   <pic:blipFill>
-                    <a:blip r:embed="rId6"/>
+                    <a:blip r:embed="rId7"/>
                     <a:srcRect b="0" l="0" r="0" t="0"/>
                     <a:stretch>
                       <a:fillRect/>
@@ -115,49 +115,31 @@
           <w:highlight w:val="white"/>
           <w:rtl w:val="0"/>
         </w:rPr>
-        <w:t xml:space="preserve">Implementación de Microservicios </w:t>
-      </w:r>
-      <w:r>
+        <w:t xml:space="preserve">Implementación de Microservicios PerfuSmart</w:t>
+      </w:r>
+    </w:p>
+    <w:p>
+      <w:pPr>
+        <w:jc w:val="center"/>
         <w:rPr>
           <w:sz w:val="78"/>
           <w:szCs w:val="78"/>
           <w:highlight w:val="white"/>
-          <w:rtl w:val="0"/>
-        </w:rPr>
-        <w:t xml:space="preserve">Perfu</w:t>
-      </w:r>
-      <w:r>
+        </w:rPr>
+      </w:pPr>
+      <w:r>
+        <w:rPr>
+          <w:rtl w:val="0"/>
+        </w:rPr>
+      </w:r>
+    </w:p>
+    <w:p>
+      <w:pPr>
+        <w:jc w:val="center"/>
         <w:rPr>
           <w:sz w:val="78"/>
           <w:szCs w:val="78"/>
           <w:highlight w:val="white"/>
-          <w:rtl w:val="0"/>
-        </w:rPr>
-        <w:t xml:space="preserve">Smart</w:t>
-      </w:r>
-    </w:p>
-    <w:p>
-      <w:pPr>
-        <w:jc w:val="center"/>
-        <w:rPr>
-          <w:sz w:val="78"/>
-          <w:szCs w:val="78"/>
-          <w:highlight w:val="white"/>
-        </w:rPr>
-      </w:pPr>
-      <w:r>
-        <w:rPr>
-          <w:rtl w:val="0"/>
-        </w:rPr>
-      </w:r>
-    </w:p>
-    <w:p>
-      <w:pPr>
-        <w:jc w:val="center"/>
-        <w:rPr>
-          <w:sz w:val="78"/>
-          <w:szCs w:val="78"/>
-          <w:highlight w:val="white"/>
         </w:rPr>
       </w:pPr>
       <w:r>
@@ -298,7 +280,7 @@
         <w:pStyle w:val="Heading1"/>
         <w:rPr/>
       </w:pPr>
-      <w:bookmarkStart w:colFirst="0" w:colLast="0" w:name="_oaj3wgs38f2z" w:id="0"/>
+      <w:bookmarkStart w:colFirst="0" w:colLast="0" w:name="_heading=h.s0g4r061xm73" w:id="0"/>
       <w:bookmarkEnd w:id="0"/>
       <w:r>
         <w:rPr>
@@ -323,7 +305,7 @@
     </w:p>
     <w:sdt>
       <w:sdtPr>
-        <w:id w:val="587167500"/>
+        <w:id w:val="1921653883"/>
         <w:docPartObj>
           <w:docPartGallery w:val="Table of Contents"/>
           <w:docPartUnique w:val="1"/>
@@ -356,7 +338,7 @@
             <w:instrText xml:space="preserve"> TOC \h \u \z \t "Heading 1,1,Heading 2,2,Heading 3,3,Heading 4,4,Heading 5,5,Heading 6,6,"</w:instrText>
             <w:fldChar w:fldCharType="separate"/>
           </w:r>
-          <w:hyperlink w:anchor="_oaj3wgs38f2z">
+          <w:hyperlink w:anchor="_heading=h.s0g4r061xm73">
             <w:r>
               <w:rPr>
                 <w:rFonts w:ascii="Arial" w:cs="Arial" w:eastAsia="Arial" w:hAnsi="Arial"/>
@@ -375,7 +357,7 @@
               <w:t xml:space="preserve">Índice</w:t>
             </w:r>
           </w:hyperlink>
-          <w:hyperlink w:anchor="_oaj3wgs38f2z">
+          <w:hyperlink w:anchor="_heading=h.s0g4r061xm73">
             <w:r>
               <w:rPr>
                 <w:rFonts w:ascii="Arial" w:cs="Arial" w:eastAsia="Arial" w:hAnsi="Arial"/>
@@ -396,7 +378,7 @@
           </w:hyperlink>
           <w:r>
             <w:fldChar w:fldCharType="begin"/>
-            <w:instrText xml:space="preserve"> PAGEREF _oaj3wgs38f2z \h </w:instrText>
+            <w:instrText xml:space="preserve"> PAGEREF _heading=h.s0g4r061xm73 \h </w:instrText>
             <w:fldChar w:fldCharType="separate"/>
           </w:r>
           <w:r>
@@ -446,7 +428,7 @@
               <w:vertAlign w:val="baseline"/>
             </w:rPr>
           </w:pPr>
-          <w:hyperlink w:anchor="_pchxvxk06jl">
+          <w:hyperlink w:anchor="_heading=h.49udcwq5ia70">
             <w:r>
               <w:rPr>
                 <w:rFonts w:ascii="Arial" w:cs="Arial" w:eastAsia="Arial" w:hAnsi="Arial"/>
@@ -494,7 +476,7 @@
               <w:vertAlign w:val="baseline"/>
             </w:rPr>
           </w:pPr>
-          <w:hyperlink w:anchor="_bb16dueut928">
+          <w:hyperlink w:anchor="_heading=h.bnv79ovw2i9">
             <w:r>
               <w:rPr>
                 <w:rFonts w:ascii="Arial" w:cs="Arial" w:eastAsia="Arial" w:hAnsi="Arial"/>
@@ -542,7 +524,7 @@
               <w:vertAlign w:val="baseline"/>
             </w:rPr>
           </w:pPr>
-          <w:hyperlink w:anchor="_1vfsb79vnyas">
+          <w:hyperlink w:anchor="_heading=h.wyq8ymbe4y6s">
             <w:r>
               <w:rPr>
                 <w:rFonts w:ascii="Arial" w:cs="Arial" w:eastAsia="Arial" w:hAnsi="Arial"/>
@@ -590,7 +572,7 @@
               <w:vertAlign w:val="baseline"/>
             </w:rPr>
           </w:pPr>
-          <w:hyperlink w:anchor="_tjpzlmb1ckgx">
+          <w:hyperlink w:anchor="_heading=h.htagav6xl6f4">
             <w:r>
               <w:rPr>
                 <w:rFonts w:ascii="Arial" w:cs="Arial" w:eastAsia="Arial" w:hAnsi="Arial"/>
@@ -638,7 +620,7 @@
               <w:vertAlign w:val="baseline"/>
             </w:rPr>
           </w:pPr>
-          <w:hyperlink w:anchor="_jsqpm74cabua">
+          <w:hyperlink w:anchor="_heading=h.nidfnkoftqvh">
             <w:r>
               <w:rPr>
                 <w:rFonts w:ascii="Arial" w:cs="Arial" w:eastAsia="Arial" w:hAnsi="Arial"/>
@@ -686,7 +668,7 @@
               <w:vertAlign w:val="baseline"/>
             </w:rPr>
           </w:pPr>
-          <w:hyperlink w:anchor="_s4l8j1bh1n8">
+          <w:hyperlink w:anchor="_heading=h.n92v5ytm8fr0">
             <w:r>
               <w:rPr>
                 <w:rFonts w:ascii="Arial" w:cs="Arial" w:eastAsia="Arial" w:hAnsi="Arial"/>
@@ -734,7 +716,7 @@
               <w:vertAlign w:val="baseline"/>
             </w:rPr>
           </w:pPr>
-          <w:hyperlink w:anchor="_9owy1fa7ra4s">
+          <w:hyperlink w:anchor="_heading=h.b7l1g9q64zg3">
             <w:r>
               <w:rPr>
                 <w:rFonts w:ascii="Arial" w:cs="Arial" w:eastAsia="Arial" w:hAnsi="Arial"/>
@@ -991,14 +973,14 @@
         <w:pStyle w:val="Heading1"/>
         <w:numPr>
           <w:ilvl w:val="0"/>
-          <w:numId w:val="4"/>
+          <w:numId w:val="7"/>
         </w:numPr>
         <w:ind w:left="720" w:hanging="360"/>
         <w:rPr>
           <w:u w:val="none"/>
         </w:rPr>
       </w:pPr>
-      <w:bookmarkStart w:colFirst="0" w:colLast="0" w:name="_pchxvxk06jl" w:id="1"/>
+      <w:bookmarkStart w:colFirst="0" w:colLast="0" w:name="_heading=h.49udcwq5ia70" w:id="1"/>
       <w:bookmarkEnd w:id="1"/>
       <w:r>
         <w:rPr>
@@ -1006,6 +988,11 @@
         </w:rPr>
         <w:t xml:space="preserve">Introducción</w:t>
       </w:r>
+      <w:r>
+        <w:rPr>
+          <w:rtl w:val="0"/>
+        </w:rPr>
+      </w:r>
     </w:p>
     <w:p>
       <w:pPr>
@@ -1028,19 +1015,7 @@
         <w:rPr>
           <w:rtl w:val="0"/>
         </w:rPr>
-        <w:t xml:space="preserve">Este tipo de enfoque es clave dentro del desarrollo </w:t>
-      </w:r>
-      <w:r>
-        <w:rPr>
-          <w:rtl w:val="0"/>
-        </w:rPr>
-        <w:t xml:space="preserve">FullStack</w:t>
-      </w:r>
-      <w:r>
-        <w:rPr>
-          <w:rtl w:val="0"/>
-        </w:rPr>
-        <w:t xml:space="preserve">, ya que cubre la lógica del servidor y la integración con bases de datos, que son componentes esenciales en cualquier aplicación web completa.</w:t>
+        <w:t xml:space="preserve">Este tipo de enfoque es clave dentro del desarrollo FullStack, ya que cubre la lógica del servidor y la integración con bases de datos, que son componentes esenciales en cualquier aplicación web completa.</w:t>
       </w:r>
     </w:p>
     <w:p>
@@ -1095,20 +1070,25 @@
         <w:pStyle w:val="Heading1"/>
         <w:numPr>
           <w:ilvl w:val="0"/>
-          <w:numId w:val="4"/>
+          <w:numId w:val="7"/>
         </w:numPr>
         <w:ind w:left="720" w:hanging="360"/>
         <w:rPr>
           <w:u w:val="none"/>
         </w:rPr>
       </w:pPr>
-      <w:bookmarkStart w:colFirst="0" w:colLast="0" w:name="_bb16dueut928" w:id="2"/>
+      <w:bookmarkStart w:colFirst="0" w:colLast="0" w:name="_heading=h.bnv79ovw2i9" w:id="2"/>
       <w:bookmarkEnd w:id="2"/>
       <w:r>
         <w:rPr>
           <w:rtl w:val="0"/>
         </w:rPr>
         <w:t xml:space="preserve">Diagrama de arquitectura de microservicios</w:t>
+      </w:r>
+      <w:r>
+        <w:rPr>
+          <w:rtl w:val="0"/>
+        </w:rPr>
       </w:r>
     </w:p>
     <w:p>
@@ -1122,16 +1102,16 @@
           <wp:inline distB="114300" distT="114300" distL="114300" distR="114300">
             <wp:extent cx="5731200" cy="4089400"/>
             <wp:effectExtent b="0" l="0" r="0" t="0"/>
-            <wp:docPr id="15" name="image24.jpg"/>
+            <wp:docPr id="88" name="image32.jpg"/>
             <a:graphic>
               <a:graphicData uri="http://schemas.openxmlformats.org/drawingml/2006/picture">
                 <pic:pic>
                   <pic:nvPicPr>
-                    <pic:cNvPr id="0" name="image24.jpg"/>
+                    <pic:cNvPr id="0" name="image32.jpg"/>
                     <pic:cNvPicPr preferRelativeResize="0"/>
                   </pic:nvPicPr>
                   <pic:blipFill>
-                    <a:blip r:embed="rId7"/>
+                    <a:blip r:embed="rId8"/>
                     <a:srcRect b="0" l="0" r="0" t="0"/>
                     <a:stretch>
                       <a:fillRect/>
@@ -1213,23 +1193,149 @@
     </w:p>
     <w:p>
       <w:pPr>
+        <w:ind w:left="0" w:firstLine="0"/>
+        <w:rPr/>
+      </w:pPr>
+      <w:r>
+        <w:rPr>
+          <w:rtl w:val="0"/>
+        </w:rPr>
+      </w:r>
+    </w:p>
+    <w:p>
+      <w:pPr>
+        <w:ind w:left="0" w:firstLine="0"/>
+        <w:rPr/>
+      </w:pPr>
+      <w:r>
+        <w:rPr>
+          <w:rtl w:val="0"/>
+        </w:rPr>
+      </w:r>
+    </w:p>
+    <w:p>
+      <w:pPr>
+        <w:ind w:left="0" w:firstLine="0"/>
+        <w:rPr/>
+      </w:pPr>
+      <w:r>
+        <w:rPr>
+          <w:rtl w:val="0"/>
+        </w:rPr>
+      </w:r>
+    </w:p>
+    <w:p>
+      <w:pPr>
+        <w:ind w:left="0" w:firstLine="0"/>
+        <w:rPr/>
+      </w:pPr>
+      <w:r>
+        <w:rPr>
+          <w:rtl w:val="0"/>
+        </w:rPr>
+      </w:r>
+    </w:p>
+    <w:p>
+      <w:pPr>
+        <w:ind w:left="0" w:firstLine="0"/>
+        <w:rPr/>
+      </w:pPr>
+      <w:r>
+        <w:rPr>
+          <w:rtl w:val="0"/>
+        </w:rPr>
+      </w:r>
+    </w:p>
+    <w:p>
+      <w:pPr>
+        <w:ind w:left="0" w:firstLine="0"/>
+        <w:rPr/>
+      </w:pPr>
+      <w:r>
+        <w:rPr>
+          <w:rtl w:val="0"/>
+        </w:rPr>
+      </w:r>
+    </w:p>
+    <w:p>
+      <w:pPr>
+        <w:ind w:left="0" w:firstLine="0"/>
+        <w:rPr/>
+      </w:pPr>
+      <w:r>
+        <w:rPr>
+          <w:rtl w:val="0"/>
+        </w:rPr>
+      </w:r>
+    </w:p>
+    <w:p>
+      <w:pPr>
+        <w:ind w:left="0" w:firstLine="0"/>
+        <w:rPr/>
+      </w:pPr>
+      <w:r>
+        <w:rPr>
+          <w:rtl w:val="0"/>
+        </w:rPr>
+      </w:r>
+    </w:p>
+    <w:p>
+      <w:pPr>
+        <w:ind w:left="0" w:firstLine="0"/>
+        <w:rPr/>
+      </w:pPr>
+      <w:r>
+        <w:rPr>
+          <w:rtl w:val="0"/>
+        </w:rPr>
+      </w:r>
+    </w:p>
+    <w:p>
+      <w:pPr>
+        <w:ind w:left="0" w:firstLine="0"/>
+        <w:rPr/>
+      </w:pPr>
+      <w:r>
+        <w:rPr>
+          <w:rtl w:val="0"/>
+        </w:rPr>
+      </w:r>
+    </w:p>
+    <w:p>
+      <w:pPr>
+        <w:ind w:left="0" w:firstLine="0"/>
+        <w:rPr/>
+      </w:pPr>
+      <w:r>
+        <w:rPr>
+          <w:rtl w:val="0"/>
+        </w:rPr>
+      </w:r>
+    </w:p>
+    <w:p>
+      <w:pPr>
         <w:pStyle w:val="Heading1"/>
         <w:numPr>
           <w:ilvl w:val="0"/>
-          <w:numId w:val="4"/>
+          <w:numId w:val="7"/>
         </w:numPr>
         <w:ind w:left="720" w:hanging="360"/>
         <w:rPr>
           <w:u w:val="none"/>
         </w:rPr>
       </w:pPr>
-      <w:bookmarkStart w:colFirst="0" w:colLast="0" w:name="_1vfsb79vnyas" w:id="3"/>
+      <w:bookmarkStart w:colFirst="0" w:colLast="0" w:name="_heading=h.wyq8ymbe4y6s" w:id="3"/>
       <w:bookmarkEnd w:id="3"/>
       <w:r>
         <w:rPr>
           <w:rtl w:val="0"/>
         </w:rPr>
         <w:t xml:space="preserve">Estructura del proyecto</w:t>
+      </w:r>
+      <w:r>
+        <w:rPr>
+          <w:rtl w:val="0"/>
+        </w:rPr>
       </w:r>
     </w:p>
     <w:p>
@@ -1298,7 +1404,7 @@
       <w:pPr>
         <w:numPr>
           <w:ilvl w:val="0"/>
-          <w:numId w:val="6"/>
+          <w:numId w:val="9"/>
         </w:numPr>
         <w:ind w:left="720" w:hanging="360"/>
         <w:rPr>
@@ -1311,12 +1417,17 @@
         </w:rPr>
         <w:t xml:space="preserve">Entidad </w:t>
       </w:r>
+      <w:r>
+        <w:rPr>
+          <w:rtl w:val="0"/>
+        </w:rPr>
+      </w:r>
     </w:p>
     <w:p>
       <w:pPr>
         <w:numPr>
           <w:ilvl w:val="0"/>
-          <w:numId w:val="6"/>
+          <w:numId w:val="9"/>
         </w:numPr>
         <w:ind w:left="720" w:hanging="360"/>
         <w:rPr>
@@ -1329,12 +1440,17 @@
         </w:rPr>
         <w:t xml:space="preserve">Controller </w:t>
       </w:r>
+      <w:r>
+        <w:rPr>
+          <w:rtl w:val="0"/>
+        </w:rPr>
+      </w:r>
     </w:p>
     <w:p>
       <w:pPr>
         <w:numPr>
           <w:ilvl w:val="0"/>
-          <w:numId w:val="6"/>
+          <w:numId w:val="9"/>
         </w:numPr>
         <w:ind w:left="720" w:hanging="360"/>
         <w:rPr>
@@ -1347,12 +1463,17 @@
         </w:rPr>
         <w:t xml:space="preserve">Repository</w:t>
       </w:r>
+      <w:r>
+        <w:rPr>
+          <w:rtl w:val="0"/>
+        </w:rPr>
+      </w:r>
     </w:p>
     <w:p>
       <w:pPr>
         <w:numPr>
           <w:ilvl w:val="0"/>
-          <w:numId w:val="6"/>
+          <w:numId w:val="9"/>
         </w:numPr>
         <w:ind w:left="720" w:hanging="360"/>
         <w:rPr>
@@ -1365,12 +1486,17 @@
         </w:rPr>
         <w:t xml:space="preserve">Service </w:t>
       </w:r>
+      <w:r>
+        <w:rPr>
+          <w:rtl w:val="0"/>
+        </w:rPr>
+      </w:r>
     </w:p>
     <w:p>
       <w:pPr>
         <w:numPr>
           <w:ilvl w:val="0"/>
-          <w:numId w:val="6"/>
+          <w:numId w:val="9"/>
         </w:numPr>
         <w:ind w:left="720" w:hanging="360"/>
         <w:rPr>
@@ -1382,6 +1508,11 @@
           <w:rtl w:val="0"/>
         </w:rPr>
         <w:t xml:space="preserve">ServiceImpl </w:t>
+      </w:r>
+      <w:r>
+        <w:rPr>
+          <w:rtl w:val="0"/>
+        </w:rPr>
       </w:r>
     </w:p>
     <w:p>
@@ -1405,16 +1536,16 @@
           <wp:inline distB="114300" distT="114300" distL="114300" distR="114300">
             <wp:extent cx="5731200" cy="4343400"/>
             <wp:effectExtent b="0" l="0" r="0" t="0"/>
-            <wp:docPr id="14" name="image8.jpg"/>
+            <wp:docPr id="87" name="image30.jpg"/>
             <a:graphic>
               <a:graphicData uri="http://schemas.openxmlformats.org/drawingml/2006/picture">
                 <pic:pic>
                   <pic:nvPicPr>
-                    <pic:cNvPr id="0" name="image8.jpg"/>
+                    <pic:cNvPr id="0" name="image30.jpg"/>
                     <pic:cNvPicPr preferRelativeResize="0"/>
                   </pic:nvPicPr>
                   <pic:blipFill>
-                    <a:blip r:embed="rId8"/>
+                    <a:blip r:embed="rId9"/>
                     <a:srcRect b="0" l="0" r="0" t="0"/>
                     <a:stretch>
                       <a:fillRect/>
@@ -1450,16 +1581,16 @@
           <wp:inline distB="114300" distT="114300" distL="114300" distR="114300">
             <wp:extent cx="5731200" cy="4864100"/>
             <wp:effectExtent b="0" l="0" r="0" t="0"/>
-            <wp:docPr id="10" name="image15.jpg"/>
+            <wp:docPr id="90" name="image34.jpg"/>
             <a:graphic>
               <a:graphicData uri="http://schemas.openxmlformats.org/drawingml/2006/picture">
                 <pic:pic>
                   <pic:nvPicPr>
-                    <pic:cNvPr id="0" name="image15.jpg"/>
+                    <pic:cNvPr id="0" name="image34.jpg"/>
                     <pic:cNvPicPr preferRelativeResize="0"/>
                   </pic:nvPicPr>
                   <pic:blipFill>
-                    <a:blip r:embed="rId9"/>
+                    <a:blip r:embed="rId10"/>
                     <a:srcRect b="0" l="0" r="0" t="0"/>
                     <a:stretch>
                       <a:fillRect/>
@@ -1505,16 +1636,16 @@
           <wp:inline distB="114300" distT="114300" distL="114300" distR="114300">
             <wp:extent cx="5731200" cy="4051300"/>
             <wp:effectExtent b="0" l="0" r="0" t="0"/>
-            <wp:docPr id="44" name="image42.jpg"/>
+            <wp:docPr id="89" name="image28.jpg"/>
             <a:graphic>
               <a:graphicData uri="http://schemas.openxmlformats.org/drawingml/2006/picture">
                 <pic:pic>
                   <pic:nvPicPr>
-                    <pic:cNvPr id="0" name="image42.jpg"/>
+                    <pic:cNvPr id="0" name="image28.jpg"/>
                     <pic:cNvPicPr preferRelativeResize="0"/>
                   </pic:nvPicPr>
                   <pic:blipFill>
-                    <a:blip r:embed="rId10"/>
+                    <a:blip r:embed="rId11"/>
                     <a:srcRect b="0" l="0" r="0" t="0"/>
                     <a:stretch>
                       <a:fillRect/>
@@ -1578,6 +1709,216 @@
         <w:rPr>
           <w:rtl w:val="0"/>
         </w:rPr>
+      </w:r>
+    </w:p>
+    <w:p>
+      <w:pPr>
+        <w:rPr/>
+      </w:pPr>
+      <w:r>
+        <w:rPr>
+          <w:rtl w:val="0"/>
+        </w:rPr>
+      </w:r>
+    </w:p>
+    <w:p>
+      <w:pPr>
+        <w:rPr/>
+      </w:pPr>
+      <w:r>
+        <w:rPr>
+          <w:rtl w:val="0"/>
+        </w:rPr>
+      </w:r>
+    </w:p>
+    <w:p>
+      <w:pPr>
+        <w:rPr/>
+      </w:pPr>
+      <w:r>
+        <w:rPr>
+          <w:rtl w:val="0"/>
+        </w:rPr>
+      </w:r>
+    </w:p>
+    <w:p>
+      <w:pPr>
+        <w:rPr/>
+      </w:pPr>
+      <w:r>
+        <w:rPr>
+          <w:rtl w:val="0"/>
+        </w:rPr>
+      </w:r>
+    </w:p>
+    <w:p>
+      <w:pPr>
+        <w:rPr/>
+      </w:pPr>
+      <w:r>
+        <w:rPr>
+          <w:rtl w:val="0"/>
+        </w:rPr>
+      </w:r>
+    </w:p>
+    <w:p>
+      <w:pPr>
+        <w:rPr/>
+      </w:pPr>
+      <w:r>
+        <w:rPr>
+          <w:rtl w:val="0"/>
+        </w:rPr>
+      </w:r>
+    </w:p>
+    <w:p>
+      <w:pPr>
+        <w:rPr/>
+      </w:pPr>
+      <w:r>
+        <w:rPr>
+          <w:rtl w:val="0"/>
+        </w:rPr>
+      </w:r>
+    </w:p>
+    <w:p>
+      <w:pPr>
+        <w:rPr/>
+      </w:pPr>
+      <w:r>
+        <w:rPr>
+          <w:rtl w:val="0"/>
+        </w:rPr>
+      </w:r>
+    </w:p>
+    <w:p>
+      <w:pPr>
+        <w:rPr/>
+      </w:pPr>
+      <w:r>
+        <w:rPr>
+          <w:rtl w:val="0"/>
+        </w:rPr>
+      </w:r>
+    </w:p>
+    <w:p>
+      <w:pPr>
+        <w:rPr/>
+      </w:pPr>
+      <w:r>
+        <w:rPr>
+          <w:rtl w:val="0"/>
+        </w:rPr>
+      </w:r>
+    </w:p>
+    <w:p>
+      <w:pPr>
+        <w:rPr/>
+      </w:pPr>
+      <w:r>
+        <w:rPr>
+          <w:rtl w:val="0"/>
+        </w:rPr>
+      </w:r>
+    </w:p>
+    <w:p>
+      <w:pPr>
+        <w:rPr/>
+      </w:pPr>
+      <w:r>
+        <w:rPr>
+          <w:rtl w:val="0"/>
+        </w:rPr>
+      </w:r>
+    </w:p>
+    <w:p>
+      <w:pPr>
+        <w:rPr/>
+      </w:pPr>
+      <w:r>
+        <w:rPr>
+          <w:rtl w:val="0"/>
+        </w:rPr>
+      </w:r>
+    </w:p>
+    <w:p>
+      <w:pPr>
+        <w:rPr/>
+      </w:pPr>
+      <w:r>
+        <w:rPr>
+          <w:rtl w:val="0"/>
+        </w:rPr>
+      </w:r>
+    </w:p>
+    <w:p>
+      <w:pPr>
+        <w:rPr/>
+      </w:pPr>
+      <w:r>
+        <w:rPr>
+          <w:rtl w:val="0"/>
+        </w:rPr>
+      </w:r>
+    </w:p>
+    <w:p>
+      <w:pPr>
+        <w:rPr/>
+      </w:pPr>
+      <w:r>
+        <w:rPr>
+          <w:rtl w:val="0"/>
+        </w:rPr>
+      </w:r>
+    </w:p>
+    <w:p>
+      <w:pPr>
+        <w:rPr/>
+      </w:pPr>
+      <w:r>
+        <w:rPr>
+          <w:rtl w:val="0"/>
+        </w:rPr>
+      </w:r>
+    </w:p>
+    <w:p>
+      <w:pPr>
+        <w:rPr/>
+      </w:pPr>
+      <w:r>
+        <w:rPr>
+          <w:rtl w:val="0"/>
+        </w:rPr>
+      </w:r>
+    </w:p>
+    <w:p>
+      <w:pPr>
+        <w:rPr/>
+      </w:pPr>
+      <w:r>
+        <w:rPr>
+          <w:rtl w:val="0"/>
+        </w:rPr>
+      </w:r>
+    </w:p>
+    <w:p>
+      <w:pPr>
+        <w:rPr/>
+      </w:pPr>
+      <w:r>
+        <w:rPr>
+          <w:rtl w:val="0"/>
+        </w:rPr>
+      </w:r>
+    </w:p>
+    <w:p>
+      <w:pPr>
+        <w:rPr/>
+      </w:pPr>
+      <w:r>
+        <w:rPr>
+          <w:rtl w:val="0"/>
+        </w:rPr>
         <w:t xml:space="preserve">La gestión del flujo de solicitudes HTTP, normalmente realizada a través de una API gateway que actúa como puente entre el frontend y el backend, se llevó a cabo por Postman, lo que se explica en mayor detalle en la sección 5 (Implementación de los servicios), en un servidor local (a través de XAMPP). El siguiente diagrama de componentes representa este entorno.</w:t>
       </w:r>
     </w:p>
@@ -1607,16 +1948,16 @@
           <wp:inline distB="114300" distT="114300" distL="114300" distR="114300">
             <wp:extent cx="5731200" cy="6146800"/>
             <wp:effectExtent b="0" l="0" r="0" t="0"/>
-            <wp:docPr id="13" name="image12.jpg"/>
+            <wp:docPr id="93" name="image40.jpg"/>
             <a:graphic>
               <a:graphicData uri="http://schemas.openxmlformats.org/drawingml/2006/picture">
                 <pic:pic>
                   <pic:nvPicPr>
-                    <pic:cNvPr id="0" name="image12.jpg"/>
+                    <pic:cNvPr id="0" name="image40.jpg"/>
                     <pic:cNvPicPr preferRelativeResize="0"/>
                   </pic:nvPicPr>
                   <pic:blipFill>
-                    <a:blip r:embed="rId11"/>
+                    <a:blip r:embed="rId12"/>
                     <a:srcRect b="0" l="0" r="0" t="0"/>
                     <a:stretch>
                       <a:fillRect/>
@@ -1668,12 +2009,23 @@
       </w:pPr>
       <w:r>
         <w:rPr>
+          <w:rtl w:val="0"/>
+        </w:rPr>
+      </w:r>
+    </w:p>
+    <w:p>
+      <w:pPr>
+        <w:ind w:left="0" w:firstLine="0"/>
+        <w:rPr>
           <w:b w:val="1"/>
           <w:sz w:val="26"/>
           <w:szCs w:val="26"/>
-          <w:rtl w:val="0"/>
-        </w:rPr>
-        <w:t xml:space="preserve">Dependencias Maven</w:t>
+        </w:rPr>
+      </w:pPr>
+      <w:r>
+        <w:rPr>
+          <w:rtl w:val="0"/>
+        </w:rPr>
       </w:r>
     </w:p>
     <w:p>
@@ -1693,6 +2045,70 @@
     </w:p>
     <w:p>
       <w:pPr>
+        <w:ind w:left="0" w:firstLine="0"/>
+        <w:rPr>
+          <w:b w:val="1"/>
+          <w:sz w:val="26"/>
+          <w:szCs w:val="26"/>
+        </w:rPr>
+      </w:pPr>
+      <w:r>
+        <w:rPr>
+          <w:rtl w:val="0"/>
+        </w:rPr>
+      </w:r>
+    </w:p>
+    <w:p>
+      <w:pPr>
+        <w:ind w:left="0" w:firstLine="0"/>
+        <w:rPr>
+          <w:b w:val="1"/>
+          <w:sz w:val="26"/>
+          <w:szCs w:val="26"/>
+        </w:rPr>
+      </w:pPr>
+      <w:r>
+        <w:rPr>
+          <w:rtl w:val="0"/>
+        </w:rPr>
+      </w:r>
+    </w:p>
+    <w:p>
+      <w:pPr>
+        <w:ind w:left="0" w:firstLine="0"/>
+        <w:rPr>
+          <w:b w:val="1"/>
+          <w:sz w:val="26"/>
+          <w:szCs w:val="26"/>
+        </w:rPr>
+      </w:pPr>
+      <w:r>
+        <w:rPr>
+          <w:b w:val="1"/>
+          <w:sz w:val="26"/>
+          <w:szCs w:val="26"/>
+          <w:rtl w:val="0"/>
+        </w:rPr>
+        <w:t xml:space="preserve">Dependencias Maven</w:t>
+      </w:r>
+    </w:p>
+    <w:p>
+      <w:pPr>
+        <w:ind w:left="0" w:firstLine="0"/>
+        <w:rPr>
+          <w:b w:val="1"/>
+          <w:sz w:val="26"/>
+          <w:szCs w:val="26"/>
+        </w:rPr>
+      </w:pPr>
+      <w:r>
+        <w:rPr>
+          <w:rtl w:val="0"/>
+        </w:rPr>
+      </w:r>
+    </w:p>
+    <w:p>
+      <w:pPr>
         <w:rPr/>
       </w:pPr>
       <w:r>
@@ -1742,11 +2158,6 @@
           <w:rtl w:val="0"/>
         </w:rPr>
         <w:t xml:space="preserve">Las dependencias utilizadas en este proyecto son:</w:t>
-      </w:r>
-      <w:r>
-        <w:rPr>
-          <w:rtl w:val="0"/>
-        </w:rPr>
       </w:r>
     </w:p>
     <w:p>
@@ -1783,6 +2194,11 @@
         </w:rPr>
         <w:t xml:space="preserve"> Permite crear servicios REST (conjuntos de funciones accesibles desde otros sistemas a través de internet, como consultar información, guardar datos, actualizar registros o eliminarlos), y manejar peticiones HTTP (solicitudes que se envían desde un navegador o cliente para acceder a recursos de un servidor), facilitando el desarrollo de APIs web (interfaces que permiten que dos aplicaciones se comuniquen a través de la web).</w:t>
       </w:r>
+      <w:r>
+        <w:rPr>
+          <w:rtl w:val="0"/>
+        </w:rPr>
+      </w:r>
     </w:p>
     <w:p>
       <w:pPr>
@@ -1845,12 +2261,17 @@
         </w:rPr>
         <w:t xml:space="preserve">(una herramienta que implementa JPA y se encarga de traducir automáticamente entre clases Java y datos en la base de datos), permitiendo realizar operaciones CRUD con poco código y de manera eficiente.</w:t>
       </w:r>
+      <w:r>
+        <w:rPr>
+          <w:rtl w:val="0"/>
+        </w:rPr>
+      </w:r>
     </w:p>
     <w:p>
       <w:pPr>
         <w:numPr>
           <w:ilvl w:val="0"/>
-          <w:numId w:val="3"/>
+          <w:numId w:val="6"/>
         </w:numPr>
         <w:ind w:left="1440" w:hanging="360"/>
         <w:rPr/>
@@ -1897,6 +2318,11 @@
         </w:rPr>
         <w:t xml:space="preserve"> Mejora la experiencia de desarrollo recargando automáticamente la aplicación al detectar cambios en el código.</w:t>
       </w:r>
+      <w:r>
+        <w:rPr>
+          <w:rtl w:val="0"/>
+        </w:rPr>
+      </w:r>
     </w:p>
     <w:p>
       <w:pPr>
@@ -1934,10 +2360,145 @@
         </w:rPr>
         <w:t xml:space="preserve"> Es el conector necesario para establecer la conexión entre la aplicación y una base de datos MySQL.</w:t>
       </w:r>
+      <w:r>
+        <w:rPr>
+          <w:rtl w:val="0"/>
+        </w:rPr>
+      </w:r>
     </w:p>
     <w:p>
       <w:pPr>
         <w:ind w:left="0" w:firstLine="0"/>
+        <w:rPr/>
+      </w:pPr>
+      <w:r>
+        <w:rPr>
+          <w:rtl w:val="0"/>
+        </w:rPr>
+      </w:r>
+    </w:p>
+    <w:p>
+      <w:pPr>
+        <w:rPr/>
+      </w:pPr>
+      <w:r>
+        <w:rPr>
+          <w:rtl w:val="0"/>
+        </w:rPr>
+      </w:r>
+    </w:p>
+    <w:p>
+      <w:pPr>
+        <w:rPr/>
+      </w:pPr>
+      <w:r>
+        <w:rPr>
+          <w:rtl w:val="0"/>
+        </w:rPr>
+      </w:r>
+    </w:p>
+    <w:p>
+      <w:pPr>
+        <w:rPr/>
+      </w:pPr>
+      <w:r>
+        <w:rPr>
+          <w:rtl w:val="0"/>
+        </w:rPr>
+      </w:r>
+    </w:p>
+    <w:p>
+      <w:pPr>
+        <w:rPr/>
+      </w:pPr>
+      <w:r>
+        <w:rPr>
+          <w:rtl w:val="0"/>
+        </w:rPr>
+      </w:r>
+    </w:p>
+    <w:p>
+      <w:pPr>
+        <w:rPr/>
+      </w:pPr>
+      <w:r>
+        <w:rPr>
+          <w:rtl w:val="0"/>
+        </w:rPr>
+      </w:r>
+    </w:p>
+    <w:p>
+      <w:pPr>
+        <w:rPr/>
+      </w:pPr>
+      <w:r>
+        <w:rPr>
+          <w:rtl w:val="0"/>
+        </w:rPr>
+      </w:r>
+    </w:p>
+    <w:p>
+      <w:pPr>
+        <w:rPr/>
+      </w:pPr>
+      <w:r>
+        <w:rPr>
+          <w:rtl w:val="0"/>
+        </w:rPr>
+      </w:r>
+    </w:p>
+    <w:p>
+      <w:pPr>
+        <w:rPr/>
+      </w:pPr>
+      <w:r>
+        <w:rPr>
+          <w:rtl w:val="0"/>
+        </w:rPr>
+      </w:r>
+    </w:p>
+    <w:p>
+      <w:pPr>
+        <w:rPr/>
+      </w:pPr>
+      <w:r>
+        <w:rPr>
+          <w:rtl w:val="0"/>
+        </w:rPr>
+      </w:r>
+    </w:p>
+    <w:p>
+      <w:pPr>
+        <w:rPr/>
+      </w:pPr>
+      <w:r>
+        <w:rPr>
+          <w:rtl w:val="0"/>
+        </w:rPr>
+      </w:r>
+    </w:p>
+    <w:p>
+      <w:pPr>
+        <w:rPr/>
+      </w:pPr>
+      <w:r>
+        <w:rPr>
+          <w:rtl w:val="0"/>
+        </w:rPr>
+      </w:r>
+    </w:p>
+    <w:p>
+      <w:pPr>
+        <w:rPr/>
+      </w:pPr>
+      <w:r>
+        <w:rPr>
+          <w:rtl w:val="0"/>
+        </w:rPr>
+      </w:r>
+    </w:p>
+    <w:p>
+      <w:pPr>
         <w:rPr/>
       </w:pPr>
       <w:r>
@@ -1989,7 +2550,7 @@
       <w:pPr>
         <w:numPr>
           <w:ilvl w:val="0"/>
-          <w:numId w:val="7"/>
+          <w:numId w:val="10"/>
         </w:numPr>
         <w:ind w:left="720" w:hanging="360"/>
         <w:rPr>
@@ -2041,16 +2602,16 @@
           <wp:inline distB="114300" distT="114300" distL="114300" distR="114300">
             <wp:extent cx="2965626" cy="2730847"/>
             <wp:effectExtent b="0" l="0" r="0" t="0"/>
-            <wp:docPr id="51" name="image47.png"/>
+            <wp:docPr id="92" name="image36.png"/>
             <a:graphic>
               <a:graphicData uri="http://schemas.openxmlformats.org/drawingml/2006/picture">
                 <pic:pic>
                   <pic:nvPicPr>
-                    <pic:cNvPr id="0" name="image47.png"/>
+                    <pic:cNvPr id="0" name="image36.png"/>
                     <pic:cNvPicPr preferRelativeResize="0"/>
                   </pic:nvPicPr>
                   <pic:blipFill>
-                    <a:blip r:embed="rId12"/>
+                    <a:blip r:embed="rId13"/>
                     <a:srcRect b="0" l="0" r="0" t="0"/>
                     <a:stretch>
                       <a:fillRect/>
@@ -2092,7 +2653,7 @@
       <w:pPr>
         <w:numPr>
           <w:ilvl w:val="0"/>
-          <w:numId w:val="8"/>
+          <w:numId w:val="11"/>
         </w:numPr>
         <w:ind w:left="720" w:hanging="360"/>
         <w:rPr>
@@ -2107,6 +2668,11 @@
         </w:rPr>
         <w:t xml:space="preserve">Especificando Dependencias</w:t>
       </w:r>
+      <w:r>
+        <w:rPr>
+          <w:rtl w:val="0"/>
+        </w:rPr>
+      </w:r>
     </w:p>
     <w:p>
       <w:pPr>
@@ -2127,19 +2693,7 @@
         <w:rPr>
           <w:rtl w:val="0"/>
         </w:rPr>
-        <w:t xml:space="preserve">El tag &lt;artifactId&gt; define el nombre único del artefacto (es decir, del proyecto o dependencia) a utilizar, que puede ser un archivo .jar o .war. Se usa junto con &lt;groupId&gt; y &lt;</w:t>
-      </w:r>
-      <w:r>
-        <w:rPr>
-          <w:rtl w:val="0"/>
-        </w:rPr>
-        <w:t xml:space="preserve">version</w:t>
-      </w:r>
-      <w:r>
-        <w:rPr>
-          <w:rtl w:val="0"/>
-        </w:rPr>
-        <w:t xml:space="preserve">&gt; para ubicar y descargar dependencias desde un repositorio Maven.</w:t>
+        <w:t xml:space="preserve">El tag &lt;artifactId&gt; define el nombre único del artefacto (es decir, del proyecto o dependencia) a utilizar, que puede ser un archivo .jar o .war. Se usa junto con &lt;groupId&gt; y &lt;version&gt; para ubicar y descargar dependencias desde un repositorio Maven.</w:t>
       </w:r>
     </w:p>
     <w:p>
@@ -2163,16 +2717,16 @@
           <wp:inline distB="114300" distT="114300" distL="114300" distR="114300">
             <wp:extent cx="4271650" cy="3424238"/>
             <wp:effectExtent b="0" l="0" r="0" t="0"/>
-            <wp:docPr id="52" name="image48.png"/>
+            <wp:docPr id="96" name="image46.png"/>
             <a:graphic>
               <a:graphicData uri="http://schemas.openxmlformats.org/drawingml/2006/picture">
                 <pic:pic>
                   <pic:nvPicPr>
-                    <pic:cNvPr id="0" name="image48.png"/>
+                    <pic:cNvPr id="0" name="image46.png"/>
                     <pic:cNvPicPr preferRelativeResize="0"/>
                   </pic:nvPicPr>
                   <pic:blipFill>
-                    <a:blip r:embed="rId13"/>
+                    <a:blip r:embed="rId14"/>
                     <a:srcRect b="0" l="0" r="0" t="0"/>
                     <a:stretch>
                       <a:fillRect/>
@@ -2213,7 +2767,7 @@
       <w:pPr>
         <w:numPr>
           <w:ilvl w:val="0"/>
-          <w:numId w:val="10"/>
+          <w:numId w:val="2"/>
         </w:numPr>
         <w:ind w:left="720" w:hanging="360"/>
         <w:rPr>
@@ -2227,6 +2781,11 @@
           <w:rtl w:val="0"/>
         </w:rPr>
         <w:t xml:space="preserve">Configuraciones parent</w:t>
+      </w:r>
+      <w:r>
+        <w:rPr>
+          <w:rtl w:val="0"/>
+        </w:rPr>
       </w:r>
     </w:p>
     <w:p>
@@ -2260,16 +2819,16 @@
           <wp:inline distB="114300" distT="114300" distL="114300" distR="114300">
             <wp:extent cx="5619750" cy="1323975"/>
             <wp:effectExtent b="0" l="0" r="0" t="0"/>
-            <wp:docPr id="47" name="image39.png"/>
+            <wp:docPr id="95" name="image42.png"/>
             <a:graphic>
               <a:graphicData uri="http://schemas.openxmlformats.org/drawingml/2006/picture">
                 <pic:pic>
                   <pic:nvPicPr>
-                    <pic:cNvPr id="0" name="image39.png"/>
+                    <pic:cNvPr id="0" name="image42.png"/>
                     <pic:cNvPicPr preferRelativeResize="0"/>
                   </pic:nvPicPr>
                   <pic:blipFill>
-                    <a:blip r:embed="rId14"/>
+                    <a:blip r:embed="rId15"/>
                     <a:srcRect b="0" l="0" r="0" t="0"/>
                     <a:stretch>
                       <a:fillRect/>
@@ -2311,7 +2870,7 @@
       <w:pPr>
         <w:numPr>
           <w:ilvl w:val="0"/>
-          <w:numId w:val="12"/>
+          <w:numId w:val="4"/>
         </w:numPr>
         <w:ind w:left="720" w:hanging="360"/>
         <w:rPr>
@@ -2325,6 +2884,11 @@
           <w:rtl w:val="0"/>
         </w:rPr>
         <w:t xml:space="preserve">Versión de Java</w:t>
+      </w:r>
+      <w:r>
+        <w:rPr>
+          <w:rtl w:val="0"/>
+        </w:rPr>
       </w:r>
     </w:p>
     <w:p>
@@ -2350,16 +2914,16 @@
           <wp:inline distB="114300" distT="114300" distL="114300" distR="114300">
             <wp:extent cx="3829050" cy="666750"/>
             <wp:effectExtent b="0" l="0" r="0" t="0"/>
-            <wp:docPr id="20" name="image10.png"/>
+            <wp:docPr id="99" name="image48.png"/>
             <a:graphic>
               <a:graphicData uri="http://schemas.openxmlformats.org/drawingml/2006/picture">
                 <pic:pic>
                   <pic:nvPicPr>
-                    <pic:cNvPr id="0" name="image10.png"/>
+                    <pic:cNvPr id="0" name="image48.png"/>
                     <pic:cNvPicPr preferRelativeResize="0"/>
                   </pic:nvPicPr>
                   <pic:blipFill>
-                    <a:blip r:embed="rId15"/>
+                    <a:blip r:embed="rId16"/>
                     <a:srcRect b="0" l="0" r="0" t="0"/>
                     <a:stretch>
                       <a:fillRect/>
@@ -2461,13 +3025,7 @@
         <w:rPr>
           <w:rtl w:val="0"/>
         </w:rPr>
-        <w:t xml:space="preserve">Los</w:t>
-      </w:r>
-      <w:r>
-        <w:rPr>
-          <w:rtl w:val="0"/>
-        </w:rPr>
-        <w:t xml:space="preserve"> componentes son clases que representan partes funcionales de la aplicación y que Spring detecta y administra automáticamente para que puedan ser utilizadas (inyectadas) donde se necesiten. Las clases son marcadas con anotaciones con el siguiente formato: @Component.</w:t>
+        <w:t xml:space="preserve">Los componentes son clases que representan partes funcionales de la aplicación y que Spring detecta y administra automáticamente para que puedan ser utilizadas (inyectadas) donde se necesiten. Las clases son marcadas con anotaciones con el siguiente formato: @Component.</w:t>
       </w:r>
     </w:p>
     <w:p>
@@ -2484,7 +3042,7 @@
       <w:pPr>
         <w:numPr>
           <w:ilvl w:val="0"/>
-          <w:numId w:val="11"/>
+          <w:numId w:val="3"/>
         </w:numPr>
         <w:ind w:left="720" w:hanging="360"/>
         <w:rPr>
@@ -2528,9 +3086,10 @@
       <w:pPr>
         <w:numPr>
           <w:ilvl w:val="0"/>
-          <w:numId w:val="9"/>
+          <w:numId w:val="12"/>
         </w:numPr>
         <w:ind w:left="720" w:hanging="360"/>
+        <w:rPr/>
       </w:pPr>
       <w:r>
         <w:rPr>
@@ -2544,11 +3103,6 @@
           <w:rtl w:val="0"/>
         </w:rPr>
         <w:t xml:space="preserve">Es la anotación principal de arranque. Le dice a Spring Boot que cargue y configure automáticamente todos los componentes del proyecto (controladores, servicios, repositorios, etc.).</w:t>
-      </w:r>
-      <w:r>
-        <w:rPr>
-          <w:rtl w:val="0"/>
-        </w:rPr>
       </w:r>
     </w:p>
     <w:p>
@@ -2569,9 +3123,10 @@
       <w:pPr>
         <w:numPr>
           <w:ilvl w:val="0"/>
-          <w:numId w:val="9"/>
+          <w:numId w:val="12"/>
         </w:numPr>
         <w:ind w:left="720" w:hanging="360"/>
+        <w:rPr/>
       </w:pPr>
       <w:r>
         <w:rPr>
@@ -2591,9 +3146,10 @@
       <w:pPr>
         <w:numPr>
           <w:ilvl w:val="0"/>
-          <w:numId w:val="5"/>
+          <w:numId w:val="8"/>
         </w:numPr>
         <w:ind w:left="1440" w:hanging="360"/>
+        <w:rPr/>
       </w:pPr>
       <w:r>
         <w:rPr>
@@ -2607,20 +3163,16 @@
           <w:rtl w:val="0"/>
         </w:rPr>
         <w:t xml:space="preserve">: Solicita datos del servidor (con las bases de datos).</w:t>
-      </w:r>
-      <w:r>
-        <w:rPr>
-          <w:rtl w:val="0"/>
-        </w:rPr>
       </w:r>
     </w:p>
     <w:p>
       <w:pPr>
         <w:numPr>
           <w:ilvl w:val="0"/>
-          <w:numId w:val="5"/>
+          <w:numId w:val="8"/>
         </w:numPr>
         <w:ind w:left="1440" w:hanging="360"/>
+        <w:rPr/>
       </w:pPr>
       <w:r>
         <w:rPr>
@@ -2634,20 +3186,16 @@
           <w:rtl w:val="0"/>
         </w:rPr>
         <w:t xml:space="preserve">: Envía datos al servidor para crear un nuevo recurso.</w:t>
-      </w:r>
-      <w:r>
-        <w:rPr>
-          <w:rtl w:val="0"/>
-        </w:rPr>
       </w:r>
     </w:p>
     <w:p>
       <w:pPr>
         <w:numPr>
           <w:ilvl w:val="0"/>
-          <w:numId w:val="5"/>
+          <w:numId w:val="8"/>
         </w:numPr>
         <w:ind w:left="1440" w:hanging="360"/>
+        <w:rPr/>
       </w:pPr>
       <w:r>
         <w:rPr>
@@ -2661,20 +3209,16 @@
           <w:rtl w:val="0"/>
         </w:rPr>
         <w:t xml:space="preserve">: Envía datos para modificar un recurso existente.</w:t>
-      </w:r>
-      <w:r>
-        <w:rPr>
-          <w:rtl w:val="0"/>
-        </w:rPr>
       </w:r>
     </w:p>
     <w:p>
       <w:pPr>
         <w:numPr>
           <w:ilvl w:val="0"/>
-          <w:numId w:val="5"/>
+          <w:numId w:val="8"/>
         </w:numPr>
         <w:ind w:left="1440" w:hanging="360"/>
+        <w:rPr/>
       </w:pPr>
       <w:r>
         <w:rPr>
@@ -2704,9 +3248,10 @@
       <w:pPr>
         <w:numPr>
           <w:ilvl w:val="0"/>
-          <w:numId w:val="9"/>
+          <w:numId w:val="12"/>
         </w:numPr>
         <w:ind w:left="720" w:hanging="360"/>
+        <w:rPr/>
       </w:pPr>
       <w:r>
         <w:rPr>
@@ -2736,9 +3281,10 @@
       <w:pPr>
         <w:numPr>
           <w:ilvl w:val="0"/>
-          <w:numId w:val="9"/>
+          <w:numId w:val="12"/>
         </w:numPr>
         <w:ind w:left="720" w:hanging="360"/>
+        <w:rPr/>
       </w:pPr>
       <w:r>
         <w:rPr>
@@ -2768,9 +3314,10 @@
       <w:pPr>
         <w:numPr>
           <w:ilvl w:val="0"/>
-          <w:numId w:val="9"/>
+          <w:numId w:val="12"/>
         </w:numPr>
         <w:ind w:left="720" w:hanging="360"/>
+        <w:rPr/>
       </w:pPr>
       <w:r>
         <w:rPr>
@@ -2990,7 +3537,7 @@
       <w:pPr>
         <w:numPr>
           <w:ilvl w:val="0"/>
-          <w:numId w:val="11"/>
+          <w:numId w:val="3"/>
         </w:numPr>
         <w:ind w:left="720" w:hanging="360"/>
         <w:rPr>
@@ -3004,6 +3551,11 @@
           <w:rtl w:val="0"/>
         </w:rPr>
         <w:t xml:space="preserve">Anotaciones y funciones por capa.</w:t>
+      </w:r>
+      <w:r>
+        <w:rPr>
+          <w:rtl w:val="0"/>
+        </w:rPr>
       </w:r>
     </w:p>
     <w:p>
@@ -3580,7 +4132,7 @@
         <w:pStyle w:val="Heading1"/>
         <w:numPr>
           <w:ilvl w:val="0"/>
-          <w:numId w:val="4"/>
+          <w:numId w:val="7"/>
         </w:numPr>
         <w:ind w:left="720" w:hanging="360"/>
         <w:rPr>
@@ -3588,7 +4140,7 @@
           <w:u w:val="none"/>
         </w:rPr>
       </w:pPr>
-      <w:bookmarkStart w:colFirst="0" w:colLast="0" w:name="_tjpzlmb1ckgx" w:id="4"/>
+      <w:bookmarkStart w:colFirst="0" w:colLast="0" w:name="_heading=h.htagav6xl6f4" w:id="4"/>
       <w:bookmarkEnd w:id="4"/>
       <w:r>
         <w:rPr>
@@ -3596,6 +4148,11 @@
           <w:rtl w:val="0"/>
         </w:rPr>
         <w:t xml:space="preserve">Base de datos:</w:t>
+      </w:r>
+      <w:r>
+        <w:rPr>
+          <w:rtl w:val="0"/>
+        </w:rPr>
       </w:r>
     </w:p>
     <w:p>
@@ -3733,16 +4290,16 @@
           <wp:inline distB="114300" distT="114300" distL="114300" distR="114300">
             <wp:extent cx="1762125" cy="5133975"/>
             <wp:effectExtent b="0" l="0" r="0" t="0"/>
-            <wp:docPr id="30" name="image27.png"/>
+            <wp:docPr id="97" name="image41.png"/>
             <a:graphic>
               <a:graphicData uri="http://schemas.openxmlformats.org/drawingml/2006/picture">
                 <pic:pic>
                   <pic:nvPicPr>
-                    <pic:cNvPr id="0" name="image27.png"/>
+                    <pic:cNvPr id="0" name="image41.png"/>
                     <pic:cNvPicPr preferRelativeResize="0"/>
                   </pic:nvPicPr>
                   <pic:blipFill>
-                    <a:blip r:embed="rId16"/>
+                    <a:blip r:embed="rId17"/>
                     <a:srcRect b="0" l="0" r="0" t="0"/>
                     <a:stretch>
                       <a:fillRect/>
@@ -3774,10 +4331,11 @@
       <w:pPr>
         <w:numPr>
           <w:ilvl w:val="0"/>
-          <w:numId w:val="2"/>
+          <w:numId w:val="5"/>
         </w:numPr>
-        <w:spacing w:after="0" w:afterAutospacing="0" w:before="240" w:lineRule="auto"/>
+        <w:spacing w:after="0" w:before="240" w:lineRule="auto"/>
         <w:ind w:left="720" w:hanging="360"/>
+        <w:rPr/>
       </w:pPr>
       <w:r>
         <w:rPr>
@@ -3855,10 +4413,11 @@
       <w:pPr>
         <w:numPr>
           <w:ilvl w:val="0"/>
-          <w:numId w:val="2"/>
+          <w:numId w:val="5"/>
         </w:numPr>
-        <w:spacing w:after="0" w:afterAutospacing="0" w:before="0" w:beforeAutospacing="0" w:lineRule="auto"/>
+        <w:spacing w:after="0" w:before="0" w:lineRule="auto"/>
         <w:ind w:left="720" w:hanging="360"/>
+        <w:rPr/>
       </w:pPr>
       <w:r>
         <w:rPr>
@@ -3956,13 +4515,7 @@
         <w:rPr>
           <w:rtl w:val="0"/>
         </w:rPr>
-        <w:t xml:space="preserve">.</w:t>
-      </w:r>
-      <w:r>
-        <w:rPr>
-          <w:rtl w:val="0"/>
-        </w:rPr>
-        <w:t xml:space="preserve"> Esta tabla almacena los productos que se gestionan dentro de la aplicación.</w:t>
+        <w:t xml:space="preserve">. Esta tabla almacena los productos que se gestionan dentro de la aplicación.</w:t>
         <w:br w:type="textWrapping"/>
       </w:r>
     </w:p>
@@ -3970,10 +4523,11 @@
       <w:pPr>
         <w:numPr>
           <w:ilvl w:val="0"/>
-          <w:numId w:val="2"/>
+          <w:numId w:val="5"/>
         </w:numPr>
-        <w:spacing w:after="240" w:before="0" w:beforeAutospacing="0" w:lineRule="auto"/>
+        <w:spacing w:after="240" w:before="0" w:lineRule="auto"/>
         <w:ind w:left="720" w:hanging="360"/>
+        <w:rPr/>
       </w:pPr>
       <w:r>
         <w:rPr>
@@ -4084,16 +4638,16 @@
           <wp:inline distB="114300" distT="114300" distL="114300" distR="114300">
             <wp:extent cx="5731200" cy="1905000"/>
             <wp:effectExtent b="0" l="0" r="0" t="0"/>
-            <wp:docPr id="43" name="image40.png"/>
+            <wp:docPr id="98" name="image45.png"/>
             <a:graphic>
               <a:graphicData uri="http://schemas.openxmlformats.org/drawingml/2006/picture">
                 <pic:pic>
                   <pic:nvPicPr>
-                    <pic:cNvPr id="0" name="image40.png"/>
+                    <pic:cNvPr id="0" name="image45.png"/>
                     <pic:cNvPicPr preferRelativeResize="0"/>
                   </pic:nvPicPr>
                   <pic:blipFill>
-                    <a:blip r:embed="rId17"/>
+                    <a:blip r:embed="rId18"/>
                     <a:srcRect b="0" l="0" r="0" t="0"/>
                     <a:stretch>
                       <a:fillRect/>
@@ -4130,11 +4684,6 @@
         </w:rPr>
         <w:t xml:space="preserve">Visualización del archivo application.properties en el cual se presenta la conexión con la base de datos utilizada.</w:t>
       </w:r>
-      <w:r>
-        <w:rPr>
-          <w:rtl w:val="0"/>
-        </w:rPr>
-      </w:r>
     </w:p>
     <w:p>
       <w:pPr>
@@ -4449,20 +4998,25 @@
         <w:pStyle w:val="Heading1"/>
         <w:numPr>
           <w:ilvl w:val="0"/>
-          <w:numId w:val="4"/>
+          <w:numId w:val="7"/>
         </w:numPr>
         <w:ind w:left="720" w:hanging="360"/>
         <w:rPr>
           <w:u w:val="none"/>
         </w:rPr>
       </w:pPr>
-      <w:bookmarkStart w:colFirst="0" w:colLast="0" w:name="_jsqpm74cabua" w:id="5"/>
+      <w:bookmarkStart w:colFirst="0" w:colLast="0" w:name="_heading=h.nidfnkoftqvh" w:id="5"/>
       <w:bookmarkEnd w:id="5"/>
       <w:r>
         <w:rPr>
           <w:rtl w:val="0"/>
         </w:rPr>
         <w:t xml:space="preserve">Implementación de los servicios</w:t>
+      </w:r>
+      <w:r>
+        <w:rPr>
+          <w:rtl w:val="0"/>
+        </w:rPr>
       </w:r>
     </w:p>
     <w:p>
@@ -4603,16 +5157,16 @@
           <wp:inline distB="114300" distT="114300" distL="114300" distR="114300">
             <wp:extent cx="4495800" cy="3114675"/>
             <wp:effectExtent b="0" l="0" r="0" t="0"/>
-            <wp:docPr id="34" name="image36.png"/>
+            <wp:docPr id="100" name="image44.png"/>
             <a:graphic>
               <a:graphicData uri="http://schemas.openxmlformats.org/drawingml/2006/picture">
                 <pic:pic>
                   <pic:nvPicPr>
-                    <pic:cNvPr id="0" name="image36.png"/>
+                    <pic:cNvPr id="0" name="image44.png"/>
                     <pic:cNvPicPr preferRelativeResize="0"/>
                   </pic:nvPicPr>
                   <pic:blipFill>
-                    <a:blip r:embed="rId18"/>
+                    <a:blip r:embed="rId19"/>
                     <a:srcRect b="0" l="0" r="0" t="0"/>
                     <a:stretch>
                       <a:fillRect/>
@@ -4699,16 +5253,16 @@
           <wp:inline distB="114300" distT="114300" distL="114300" distR="114300">
             <wp:extent cx="5467350" cy="1762125"/>
             <wp:effectExtent b="0" l="0" r="0" t="0"/>
-            <wp:docPr id="12" name="image1.png"/>
+            <wp:docPr id="101" name="image43.png"/>
             <a:graphic>
               <a:graphicData uri="http://schemas.openxmlformats.org/drawingml/2006/picture">
                 <pic:pic>
                   <pic:nvPicPr>
-                    <pic:cNvPr id="0" name="image1.png"/>
+                    <pic:cNvPr id="0" name="image43.png"/>
                     <pic:cNvPicPr preferRelativeResize="0"/>
                   </pic:nvPicPr>
                   <pic:blipFill>
-                    <a:blip r:embed="rId19"/>
+                    <a:blip r:embed="rId20"/>
                     <a:srcRect b="0" l="0" r="0" t="0"/>
                     <a:stretch>
                       <a:fillRect/>
@@ -4827,16 +5381,16 @@
           <wp:inline distB="114300" distT="114300" distL="114300" distR="114300">
             <wp:extent cx="4953000" cy="3248025"/>
             <wp:effectExtent b="0" l="0" r="0" t="0"/>
-            <wp:docPr id="9" name="image14.png"/>
+            <wp:docPr id="102" name="image47.png"/>
             <a:graphic>
               <a:graphicData uri="http://schemas.openxmlformats.org/drawingml/2006/picture">
                 <pic:pic>
                   <pic:nvPicPr>
-                    <pic:cNvPr id="0" name="image14.png"/>
+                    <pic:cNvPr id="0" name="image47.png"/>
                     <pic:cNvPicPr preferRelativeResize="0"/>
                   </pic:nvPicPr>
                   <pic:blipFill>
-                    <a:blip r:embed="rId20"/>
+                    <a:blip r:embed="rId21"/>
                     <a:srcRect b="0" l="0" r="0" t="0"/>
                     <a:stretch>
                       <a:fillRect/>
@@ -4969,16 +5523,16 @@
           <wp:inline distB="114300" distT="114300" distL="114300" distR="114300">
             <wp:extent cx="5731200" cy="5867400"/>
             <wp:effectExtent b="0" l="0" r="0" t="0"/>
-            <wp:docPr id="48" name="image49.png"/>
+            <wp:docPr id="103" name="image53.png"/>
             <a:graphic>
               <a:graphicData uri="http://schemas.openxmlformats.org/drawingml/2006/picture">
                 <pic:pic>
                   <pic:nvPicPr>
-                    <pic:cNvPr id="0" name="image49.png"/>
+                    <pic:cNvPr id="0" name="image53.png"/>
                     <pic:cNvPicPr preferRelativeResize="0"/>
                   </pic:nvPicPr>
                   <pic:blipFill>
-                    <a:blip r:embed="rId21"/>
+                    <a:blip r:embed="rId22"/>
                     <a:srcRect b="0" l="0" r="0" t="0"/>
                     <a:stretch>
                       <a:fillRect/>
@@ -5061,12 +5615,25 @@
         </w:rPr>
         <w:t xml:space="preserve"> </w:t>
       </w:r>
-      <w:r>
-        <w:rPr>
-          <w:rFonts w:ascii="Arial Unicode MS" w:cs="Arial Unicode MS" w:eastAsia="Arial Unicode MS" w:hAnsi="Arial Unicode MS"/>
-          <w:rtl w:val="0"/>
-        </w:rPr>
-        <w:t xml:space="preserve">→ Lista todos los productos</w:t>
+      <w:sdt>
+        <w:sdtPr>
+          <w:id w:val="1905453628"/>
+          <w:tag w:val="goog_rdk_0"/>
+        </w:sdtPr>
+        <w:sdtContent>
+          <w:r>
+            <w:rPr>
+              <w:rFonts w:ascii="Arial Unicode MS" w:cs="Arial Unicode MS" w:eastAsia="Arial Unicode MS" w:hAnsi="Arial Unicode MS"/>
+              <w:rtl w:val="0"/>
+            </w:rPr>
+            <w:t xml:space="preserve">→ Lista todos los productos</w:t>
+          </w:r>
+        </w:sdtContent>
+      </w:sdt>
+      <w:r>
+        <w:rPr>
+          <w:rtl w:val="0"/>
+        </w:rPr>
       </w:r>
     </w:p>
     <w:p>
@@ -5081,16 +5648,16 @@
           <wp:inline distB="114300" distT="114300" distL="114300" distR="114300">
             <wp:extent cx="5731200" cy="3683000"/>
             <wp:effectExtent b="0" l="0" r="0" t="0"/>
-            <wp:docPr id="36" name="image37.png"/>
+            <wp:docPr id="104" name="image50.png"/>
             <a:graphic>
               <a:graphicData uri="http://schemas.openxmlformats.org/drawingml/2006/picture">
                 <pic:pic>
                   <pic:nvPicPr>
-                    <pic:cNvPr id="0" name="image37.png"/>
+                    <pic:cNvPr id="0" name="image50.png"/>
                     <pic:cNvPicPr preferRelativeResize="0"/>
                   </pic:nvPicPr>
                   <pic:blipFill>
-                    <a:blip r:embed="rId22"/>
+                    <a:blip r:embed="rId23"/>
                     <a:srcRect b="0" l="0" r="0" t="0"/>
                     <a:stretch>
                       <a:fillRect/>
@@ -5131,12 +5698,25 @@
         </w:rPr>
         <w:t xml:space="preserve">GET api/Usuario/{rut}</w:t>
       </w:r>
-      <w:r>
-        <w:rPr>
-          <w:rFonts w:ascii="Arial Unicode MS" w:cs="Arial Unicode MS" w:eastAsia="Arial Unicode MS" w:hAnsi="Arial Unicode MS"/>
-          <w:rtl w:val="0"/>
-        </w:rPr>
-        <w:t xml:space="preserve"> → Busca un producto por su rut</w:t>
+      <w:sdt>
+        <w:sdtPr>
+          <w:id w:val="696448932"/>
+          <w:tag w:val="goog_rdk_1"/>
+        </w:sdtPr>
+        <w:sdtContent>
+          <w:r>
+            <w:rPr>
+              <w:rFonts w:ascii="Arial Unicode MS" w:cs="Arial Unicode MS" w:eastAsia="Arial Unicode MS" w:hAnsi="Arial Unicode MS"/>
+              <w:rtl w:val="0"/>
+            </w:rPr>
+            <w:t xml:space="preserve"> → Busca un producto por su rut</w:t>
+          </w:r>
+        </w:sdtContent>
+      </w:sdt>
+      <w:r>
+        <w:rPr>
+          <w:rtl w:val="0"/>
+        </w:rPr>
       </w:r>
     </w:p>
     <w:p>
@@ -5151,16 +5731,16 @@
           <wp:inline distB="114300" distT="114300" distL="114300" distR="114300">
             <wp:extent cx="5731200" cy="3263900"/>
             <wp:effectExtent b="0" l="0" r="0" t="0"/>
-            <wp:docPr id="26" name="image20.png"/>
+            <wp:docPr id="105" name="image52.png"/>
             <a:graphic>
               <a:graphicData uri="http://schemas.openxmlformats.org/drawingml/2006/picture">
                 <pic:pic>
                   <pic:nvPicPr>
-                    <pic:cNvPr id="0" name="image20.png"/>
+                    <pic:cNvPr id="0" name="image52.png"/>
                     <pic:cNvPicPr preferRelativeResize="0"/>
                   </pic:nvPicPr>
                   <pic:blipFill>
-                    <a:blip r:embed="rId23"/>
+                    <a:blip r:embed="rId24"/>
                     <a:srcRect b="0" l="0" r="0" t="0"/>
                     <a:stretch>
                       <a:fillRect/>
@@ -5228,12 +5808,25 @@
         </w:rPr>
         <w:t xml:space="preserve">POST api/Usuarios</w:t>
       </w:r>
-      <w:r>
-        <w:rPr>
-          <w:rFonts w:ascii="Arial Unicode MS" w:cs="Arial Unicode MS" w:eastAsia="Arial Unicode MS" w:hAnsi="Arial Unicode MS"/>
-          <w:rtl w:val="0"/>
-        </w:rPr>
-        <w:t xml:space="preserve"> → Crea un nuevo Usuario</w:t>
+      <w:sdt>
+        <w:sdtPr>
+          <w:id w:val="-1152700233"/>
+          <w:tag w:val="goog_rdk_2"/>
+        </w:sdtPr>
+        <w:sdtContent>
+          <w:r>
+            <w:rPr>
+              <w:rFonts w:ascii="Arial Unicode MS" w:cs="Arial Unicode MS" w:eastAsia="Arial Unicode MS" w:hAnsi="Arial Unicode MS"/>
+              <w:rtl w:val="0"/>
+            </w:rPr>
+            <w:t xml:space="preserve"> → Crea un nuevo Usuario</w:t>
+          </w:r>
+        </w:sdtContent>
+      </w:sdt>
+      <w:r>
+        <w:rPr>
+          <w:rtl w:val="0"/>
+        </w:rPr>
       </w:r>
     </w:p>
     <w:p>
@@ -5248,16 +5841,16 @@
           <wp:inline distB="114300" distT="114300" distL="114300" distR="114300">
             <wp:extent cx="5731200" cy="3543300"/>
             <wp:effectExtent b="0" l="0" r="0" t="0"/>
-            <wp:docPr id="42" name="image46.png"/>
+            <wp:docPr id="106" name="image49.png"/>
             <a:graphic>
               <a:graphicData uri="http://schemas.openxmlformats.org/drawingml/2006/picture">
                 <pic:pic>
                   <pic:nvPicPr>
-                    <pic:cNvPr id="0" name="image46.png"/>
+                    <pic:cNvPr id="0" name="image49.png"/>
                     <pic:cNvPicPr preferRelativeResize="0"/>
                   </pic:nvPicPr>
                   <pic:blipFill>
-                    <a:blip r:embed="rId24"/>
+                    <a:blip r:embed="rId25"/>
                     <a:srcRect b="0" l="0" r="0" t="0"/>
                     <a:stretch>
                       <a:fillRect/>
@@ -5310,12 +5903,25 @@
         </w:rPr>
         <w:t xml:space="preserve">PUT api/Usuario/{rut}</w:t>
       </w:r>
-      <w:r>
-        <w:rPr>
-          <w:rFonts w:ascii="Arial Unicode MS" w:cs="Arial Unicode MS" w:eastAsia="Arial Unicode MS" w:hAnsi="Arial Unicode MS"/>
-          <w:rtl w:val="0"/>
-        </w:rPr>
-        <w:t xml:space="preserve"> → Actualiza un Usuario</w:t>
+      <w:sdt>
+        <w:sdtPr>
+          <w:id w:val="716578712"/>
+          <w:tag w:val="goog_rdk_3"/>
+        </w:sdtPr>
+        <w:sdtContent>
+          <w:r>
+            <w:rPr>
+              <w:rFonts w:ascii="Arial Unicode MS" w:cs="Arial Unicode MS" w:eastAsia="Arial Unicode MS" w:hAnsi="Arial Unicode MS"/>
+              <w:rtl w:val="0"/>
+            </w:rPr>
+            <w:t xml:space="preserve"> → Actualiza un Usuario</w:t>
+          </w:r>
+        </w:sdtContent>
+      </w:sdt>
+      <w:r>
+        <w:rPr>
+          <w:rtl w:val="0"/>
+        </w:rPr>
       </w:r>
     </w:p>
     <w:p>
@@ -5330,16 +5936,16 @@
           <wp:inline distB="114300" distT="114300" distL="114300" distR="114300">
             <wp:extent cx="5731200" cy="3429000"/>
             <wp:effectExtent b="0" l="0" r="0" t="0"/>
-            <wp:docPr id="31" name="image33.png"/>
+            <wp:docPr id="107" name="image51.png"/>
             <a:graphic>
               <a:graphicData uri="http://schemas.openxmlformats.org/drawingml/2006/picture">
                 <pic:pic>
                   <pic:nvPicPr>
-                    <pic:cNvPr id="0" name="image33.png"/>
+                    <pic:cNvPr id="0" name="image51.png"/>
                     <pic:cNvPicPr preferRelativeResize="0"/>
                   </pic:nvPicPr>
                   <pic:blipFill>
-                    <a:blip r:embed="rId25"/>
+                    <a:blip r:embed="rId26"/>
                     <a:srcRect b="0" l="0" r="0" t="0"/>
                     <a:stretch>
                       <a:fillRect/>
@@ -5380,12 +5986,25 @@
         </w:rPr>
         <w:t xml:space="preserve">DELETE api/Usuario/{rut}</w:t>
       </w:r>
-      <w:r>
-        <w:rPr>
-          <w:rFonts w:ascii="Arial Unicode MS" w:cs="Arial Unicode MS" w:eastAsia="Arial Unicode MS" w:hAnsi="Arial Unicode MS"/>
-          <w:rtl w:val="0"/>
-        </w:rPr>
-        <w:t xml:space="preserve"> → Elimina un Usuario</w:t>
+      <w:sdt>
+        <w:sdtPr>
+          <w:id w:val="1005680299"/>
+          <w:tag w:val="goog_rdk_4"/>
+        </w:sdtPr>
+        <w:sdtContent>
+          <w:r>
+            <w:rPr>
+              <w:rFonts w:ascii="Arial Unicode MS" w:cs="Arial Unicode MS" w:eastAsia="Arial Unicode MS" w:hAnsi="Arial Unicode MS"/>
+              <w:rtl w:val="0"/>
+            </w:rPr>
+            <w:t xml:space="preserve"> → Elimina un Usuario</w:t>
+          </w:r>
+        </w:sdtContent>
+      </w:sdt>
+      <w:r>
+        <w:rPr>
+          <w:rtl w:val="0"/>
+        </w:rPr>
       </w:r>
     </w:p>
     <w:p>
@@ -5400,16 +6019,16 @@
           <wp:inline distB="114300" distT="114300" distL="114300" distR="114300">
             <wp:extent cx="5731200" cy="3403600"/>
             <wp:effectExtent b="0" l="0" r="0" t="0"/>
-            <wp:docPr id="19" name="image30.png"/>
+            <wp:docPr id="75" name="image21.png"/>
             <a:graphic>
               <a:graphicData uri="http://schemas.openxmlformats.org/drawingml/2006/picture">
                 <pic:pic>
                   <pic:nvPicPr>
-                    <pic:cNvPr id="0" name="image30.png"/>
+                    <pic:cNvPr id="0" name="image21.png"/>
                     <pic:cNvPicPr preferRelativeResize="0"/>
                   </pic:nvPicPr>
                   <pic:blipFill>
-                    <a:blip r:embed="rId26"/>
+                    <a:blip r:embed="rId27"/>
                     <a:srcRect b="0" l="0" r="0" t="0"/>
                     <a:stretch>
                       <a:fillRect/>
@@ -5463,16 +6082,16 @@
           <wp:inline distB="114300" distT="114300" distL="114300" distR="114300">
             <wp:extent cx="5731200" cy="7213600"/>
             <wp:effectExtent b="0" l="0" r="0" t="0"/>
-            <wp:docPr id="21" name="image21.png"/>
+            <wp:docPr id="76" name="image31.png"/>
             <a:graphic>
               <a:graphicData uri="http://schemas.openxmlformats.org/drawingml/2006/picture">
                 <pic:pic>
                   <pic:nvPicPr>
-                    <pic:cNvPr id="0" name="image21.png"/>
+                    <pic:cNvPr id="0" name="image31.png"/>
                     <pic:cNvPicPr preferRelativeResize="0"/>
                   </pic:nvPicPr>
                   <pic:blipFill>
-                    <a:blip r:embed="rId27"/>
+                    <a:blip r:embed="rId28"/>
                     <a:srcRect b="0" l="0" r="0" t="0"/>
                     <a:stretch>
                       <a:fillRect/>
@@ -5624,14 +6243,7 @@
           <w:b w:val="1"/>
           <w:rtl w:val="0"/>
         </w:rPr>
-        <w:t xml:space="preserve">, precio</w:t>
-      </w:r>
-      <w:r>
-        <w:rPr>
-          <w:b w:val="1"/>
-          <w:rtl w:val="0"/>
-        </w:rPr>
-        <w:t xml:space="preserve">,</w:t>
+        <w:t xml:space="preserve">, precio,</w:t>
       </w:r>
       <w:r>
         <w:rPr>
@@ -5645,15 +6257,7 @@
           <w:b w:val="1"/>
           <w:rtl w:val="0"/>
         </w:rPr>
-        <w:t xml:space="preserve">marca,tipo </w:t>
-      </w:r>
-      <w:r>
-        <w:rPr>
-          <w:rFonts w:ascii="Roboto Mono" w:cs="Roboto Mono" w:eastAsia="Roboto Mono" w:hAnsi="Roboto Mono"/>
-          <w:b w:val="1"/>
-          <w:rtl w:val="0"/>
-        </w:rPr>
-        <w:t xml:space="preserve">y cantidad</w:t>
+        <w:t xml:space="preserve">marca,tipo y cantidad</w:t>
       </w:r>
       <w:r>
         <w:rPr>
@@ -5673,16 +6277,16 @@
           <wp:inline distB="114300" distT="114300" distL="114300" distR="114300">
             <wp:extent cx="4114800" cy="3781425"/>
             <wp:effectExtent b="0" l="0" r="0" t="0"/>
-            <wp:docPr id="35" name="image35.png"/>
+            <wp:docPr id="77" name="image25.png"/>
             <a:graphic>
               <a:graphicData uri="http://schemas.openxmlformats.org/drawingml/2006/picture">
                 <pic:pic>
                   <pic:nvPicPr>
-                    <pic:cNvPr id="0" name="image35.png"/>
+                    <pic:cNvPr id="0" name="image25.png"/>
                     <pic:cNvPicPr preferRelativeResize="0"/>
                   </pic:nvPicPr>
                   <pic:blipFill>
-                    <a:blip r:embed="rId28"/>
+                    <a:blip r:embed="rId29"/>
                     <a:srcRect b="0" l="0" r="0" t="0"/>
                     <a:stretch>
                       <a:fillRect/>
@@ -5799,16 +6403,16 @@
           <wp:inline distB="114300" distT="114300" distL="114300" distR="114300">
             <wp:extent cx="5731200" cy="1943100"/>
             <wp:effectExtent b="0" l="0" r="0" t="0"/>
-            <wp:docPr id="5" name="image7.png"/>
+            <wp:docPr id="78" name="image24.png"/>
             <a:graphic>
               <a:graphicData uri="http://schemas.openxmlformats.org/drawingml/2006/picture">
                 <pic:pic>
                   <pic:nvPicPr>
-                    <pic:cNvPr id="0" name="image7.png"/>
+                    <pic:cNvPr id="0" name="image24.png"/>
                     <pic:cNvPicPr preferRelativeResize="0"/>
                   </pic:nvPicPr>
                   <pic:blipFill>
-                    <a:blip r:embed="rId29"/>
+                    <a:blip r:embed="rId30"/>
                     <a:srcRect b="0" l="0" r="0" t="0"/>
                     <a:stretch>
                       <a:fillRect/>
@@ -5916,16 +6520,16 @@
           <wp:inline distB="114300" distT="114300" distL="114300" distR="114300">
             <wp:extent cx="5731200" cy="2451100"/>
             <wp:effectExtent b="0" l="0" r="0" t="0"/>
-            <wp:docPr id="49" name="image51.png"/>
+            <wp:docPr id="79" name="image26.png"/>
             <a:graphic>
               <a:graphicData uri="http://schemas.openxmlformats.org/drawingml/2006/picture">
                 <pic:pic>
                   <pic:nvPicPr>
-                    <pic:cNvPr id="0" name="image51.png"/>
+                    <pic:cNvPr id="0" name="image26.png"/>
                     <pic:cNvPicPr preferRelativeResize="0"/>
                   </pic:nvPicPr>
                   <pic:blipFill>
-                    <a:blip r:embed="rId30"/>
+                    <a:blip r:embed="rId31"/>
                     <a:srcRect b="0" l="0" r="0" t="0"/>
                     <a:stretch>
                       <a:fillRect/>
@@ -6051,16 +6655,16 @@
           <wp:inline distB="114300" distT="114300" distL="114300" distR="114300">
             <wp:extent cx="5731200" cy="3670300"/>
             <wp:effectExtent b="0" l="0" r="0" t="0"/>
-            <wp:docPr id="16" name="image31.png"/>
+            <wp:docPr id="80" name="image37.png"/>
             <a:graphic>
               <a:graphicData uri="http://schemas.openxmlformats.org/drawingml/2006/picture">
                 <pic:pic>
                   <pic:nvPicPr>
-                    <pic:cNvPr id="0" name="image31.png"/>
+                    <pic:cNvPr id="0" name="image37.png"/>
                     <pic:cNvPicPr preferRelativeResize="0"/>
                   </pic:nvPicPr>
                   <pic:blipFill>
-                    <a:blip r:embed="rId31"/>
+                    <a:blip r:embed="rId32"/>
                     <a:srcRect b="0" l="0" r="0" t="0"/>
                     <a:stretch>
                       <a:fillRect/>
@@ -6144,30 +6748,38 @@
         </w:rPr>
         <w:t xml:space="preserve"> </w:t>
       </w:r>
-      <w:r>
-        <w:rPr>
-          <w:rFonts w:ascii="Arial Unicode MS" w:cs="Arial Unicode MS" w:eastAsia="Arial Unicode MS" w:hAnsi="Arial Unicode MS"/>
-          <w:rtl w:val="0"/>
-        </w:rPr>
-        <w:t xml:space="preserve">→ Lista todos los productos                   </w:t>
-        <w:br w:type="textWrapping"/>
-      </w:r>
+      <w:sdt>
+        <w:sdtPr>
+          <w:id w:val="-887341208"/>
+          <w:tag w:val="goog_rdk_5"/>
+        </w:sdtPr>
+        <w:sdtContent>
+          <w:r>
+            <w:rPr>
+              <w:rFonts w:ascii="Arial Unicode MS" w:cs="Arial Unicode MS" w:eastAsia="Arial Unicode MS" w:hAnsi="Arial Unicode MS"/>
+              <w:rtl w:val="0"/>
+            </w:rPr>
+            <w:t xml:space="preserve">→ Lista todos los productos                   </w:t>
+            <w:br w:type="textWrapping"/>
+          </w:r>
+        </w:sdtContent>
+      </w:sdt>
       <w:r>
         <w:rPr/>
         <w:drawing>
           <wp:inline distB="114300" distT="114300" distL="114300" distR="114300">
             <wp:extent cx="5731200" cy="2260600"/>
             <wp:effectExtent b="0" l="0" r="0" t="0"/>
-            <wp:docPr id="22" name="image19.png"/>
+            <wp:docPr id="81" name="image33.png"/>
             <a:graphic>
               <a:graphicData uri="http://schemas.openxmlformats.org/drawingml/2006/picture">
                 <pic:pic>
                   <pic:nvPicPr>
-                    <pic:cNvPr id="0" name="image19.png"/>
+                    <pic:cNvPr id="0" name="image33.png"/>
                     <pic:cNvPicPr preferRelativeResize="0"/>
                   </pic:nvPicPr>
                   <pic:blipFill>
-                    <a:blip r:embed="rId32"/>
+                    <a:blip r:embed="rId33"/>
                     <a:srcRect b="0" l="0" r="0" t="0"/>
                     <a:stretch>
                       <a:fillRect/>
@@ -6207,12 +6819,25 @@
         </w:rPr>
         <w:t xml:space="preserve">GET /productos/{id}</w:t>
       </w:r>
-      <w:r>
-        <w:rPr>
-          <w:rFonts w:ascii="Arial Unicode MS" w:cs="Arial Unicode MS" w:eastAsia="Arial Unicode MS" w:hAnsi="Arial Unicode MS"/>
-          <w:rtl w:val="0"/>
-        </w:rPr>
-        <w:t xml:space="preserve"> → Busca un producto por ID</w:t>
+      <w:sdt>
+        <w:sdtPr>
+          <w:id w:val="-1836820870"/>
+          <w:tag w:val="goog_rdk_6"/>
+        </w:sdtPr>
+        <w:sdtContent>
+          <w:r>
+            <w:rPr>
+              <w:rFonts w:ascii="Arial Unicode MS" w:cs="Arial Unicode MS" w:eastAsia="Arial Unicode MS" w:hAnsi="Arial Unicode MS"/>
+              <w:rtl w:val="0"/>
+            </w:rPr>
+            <w:t xml:space="preserve"> → Busca un producto por ID</w:t>
+          </w:r>
+        </w:sdtContent>
+      </w:sdt>
+      <w:r>
+        <w:rPr>
+          <w:rtl w:val="0"/>
+        </w:rPr>
       </w:r>
     </w:p>
     <w:p>
@@ -6227,16 +6852,16 @@
           <wp:inline distB="114300" distT="114300" distL="114300" distR="114300">
             <wp:extent cx="5731200" cy="3200400"/>
             <wp:effectExtent b="0" l="0" r="0" t="0"/>
-            <wp:docPr id="45" name="image38.png"/>
+            <wp:docPr id="82" name="image23.png"/>
             <a:graphic>
               <a:graphicData uri="http://schemas.openxmlformats.org/drawingml/2006/picture">
                 <pic:pic>
                   <pic:nvPicPr>
-                    <pic:cNvPr id="0" name="image38.png"/>
+                    <pic:cNvPr id="0" name="image23.png"/>
                     <pic:cNvPicPr preferRelativeResize="0"/>
                   </pic:nvPicPr>
                   <pic:blipFill>
-                    <a:blip r:embed="rId33"/>
+                    <a:blip r:embed="rId34"/>
                     <a:srcRect b="0" l="0" r="0" t="0"/>
                     <a:stretch>
                       <a:fillRect/>
@@ -6284,12 +6909,25 @@
         </w:rPr>
         <w:t xml:space="preserve"> </w:t>
       </w:r>
-      <w:r>
-        <w:rPr>
-          <w:rFonts w:ascii="Arial Unicode MS" w:cs="Arial Unicode MS" w:eastAsia="Arial Unicode MS" w:hAnsi="Arial Unicode MS"/>
-          <w:rtl w:val="0"/>
-        </w:rPr>
-        <w:t xml:space="preserve">→ Crea un nuevo producto</w:t>
+      <w:sdt>
+        <w:sdtPr>
+          <w:id w:val="1799040229"/>
+          <w:tag w:val="goog_rdk_7"/>
+        </w:sdtPr>
+        <w:sdtContent>
+          <w:r>
+            <w:rPr>
+              <w:rFonts w:ascii="Arial Unicode MS" w:cs="Arial Unicode MS" w:eastAsia="Arial Unicode MS" w:hAnsi="Arial Unicode MS"/>
+              <w:rtl w:val="0"/>
+            </w:rPr>
+            <w:t xml:space="preserve">→ Crea un nuevo producto</w:t>
+          </w:r>
+        </w:sdtContent>
+      </w:sdt>
+      <w:r>
+        <w:rPr>
+          <w:rtl w:val="0"/>
+        </w:rPr>
       </w:r>
     </w:p>
     <w:p>
@@ -6304,16 +6942,16 @@
           <wp:inline distB="114300" distT="114300" distL="114300" distR="114300">
             <wp:extent cx="5731200" cy="3327400"/>
             <wp:effectExtent b="0" l="0" r="0" t="0"/>
-            <wp:docPr id="25" name="image32.png"/>
+            <wp:docPr id="83" name="image29.png"/>
             <a:graphic>
               <a:graphicData uri="http://schemas.openxmlformats.org/drawingml/2006/picture">
                 <pic:pic>
                   <pic:nvPicPr>
-                    <pic:cNvPr id="0" name="image32.png"/>
+                    <pic:cNvPr id="0" name="image29.png"/>
                     <pic:cNvPicPr preferRelativeResize="0"/>
                   </pic:nvPicPr>
                   <pic:blipFill>
-                    <a:blip r:embed="rId34"/>
+                    <a:blip r:embed="rId35"/>
                     <a:srcRect b="0" l="0" r="0" t="0"/>
                     <a:stretch>
                       <a:fillRect/>
@@ -6354,12 +6992,25 @@
         </w:rPr>
         <w:t xml:space="preserve">PUT /productos/{id}</w:t>
       </w:r>
-      <w:r>
-        <w:rPr>
-          <w:rFonts w:ascii="Arial Unicode MS" w:cs="Arial Unicode MS" w:eastAsia="Arial Unicode MS" w:hAnsi="Arial Unicode MS"/>
-          <w:rtl w:val="0"/>
-        </w:rPr>
-        <w:t xml:space="preserve"> → Actualiza un producto</w:t>
+      <w:sdt>
+        <w:sdtPr>
+          <w:id w:val="1047769738"/>
+          <w:tag w:val="goog_rdk_8"/>
+        </w:sdtPr>
+        <w:sdtContent>
+          <w:r>
+            <w:rPr>
+              <w:rFonts w:ascii="Arial Unicode MS" w:cs="Arial Unicode MS" w:eastAsia="Arial Unicode MS" w:hAnsi="Arial Unicode MS"/>
+              <w:rtl w:val="0"/>
+            </w:rPr>
+            <w:t xml:space="preserve"> → Actualiza un producto</w:t>
+          </w:r>
+        </w:sdtContent>
+      </w:sdt>
+      <w:r>
+        <w:rPr>
+          <w:rtl w:val="0"/>
+        </w:rPr>
       </w:r>
     </w:p>
     <w:p>
@@ -6374,16 +7025,16 @@
           <wp:inline distB="114300" distT="114300" distL="114300" distR="114300">
             <wp:extent cx="5731200" cy="3289300"/>
             <wp:effectExtent b="0" l="0" r="0" t="0"/>
-            <wp:docPr id="50" name="image45.png"/>
+            <wp:docPr id="84" name="image27.png"/>
             <a:graphic>
               <a:graphicData uri="http://schemas.openxmlformats.org/drawingml/2006/picture">
                 <pic:pic>
                   <pic:nvPicPr>
-                    <pic:cNvPr id="0" name="image45.png"/>
+                    <pic:cNvPr id="0" name="image27.png"/>
                     <pic:cNvPicPr preferRelativeResize="0"/>
                   </pic:nvPicPr>
                   <pic:blipFill>
-                    <a:blip r:embed="rId35"/>
+                    <a:blip r:embed="rId36"/>
                     <a:srcRect b="0" l="0" r="0" t="0"/>
                     <a:stretch>
                       <a:fillRect/>
@@ -6424,12 +7075,25 @@
         </w:rPr>
         <w:t xml:space="preserve">DELETE /productos/{id}</w:t>
       </w:r>
-      <w:r>
-        <w:rPr>
-          <w:rFonts w:ascii="Arial Unicode MS" w:cs="Arial Unicode MS" w:eastAsia="Arial Unicode MS" w:hAnsi="Arial Unicode MS"/>
-          <w:rtl w:val="0"/>
-        </w:rPr>
-        <w:t xml:space="preserve"> → Elimina un producto</w:t>
+      <w:sdt>
+        <w:sdtPr>
+          <w:id w:val="-428145022"/>
+          <w:tag w:val="goog_rdk_9"/>
+        </w:sdtPr>
+        <w:sdtContent>
+          <w:r>
+            <w:rPr>
+              <w:rFonts w:ascii="Arial Unicode MS" w:cs="Arial Unicode MS" w:eastAsia="Arial Unicode MS" w:hAnsi="Arial Unicode MS"/>
+              <w:rtl w:val="0"/>
+            </w:rPr>
+            <w:t xml:space="preserve"> → Elimina un producto</w:t>
+          </w:r>
+        </w:sdtContent>
+      </w:sdt>
+      <w:r>
+        <w:rPr>
+          <w:rtl w:val="0"/>
+        </w:rPr>
       </w:r>
     </w:p>
     <w:p>
@@ -6444,16 +7108,16 @@
           <wp:inline distB="114300" distT="114300" distL="114300" distR="114300">
             <wp:extent cx="5731200" cy="3340100"/>
             <wp:effectExtent b="0" l="0" r="0" t="0"/>
-            <wp:docPr id="40" name="image41.png"/>
+            <wp:docPr id="64" name="image4.png"/>
             <a:graphic>
               <a:graphicData uri="http://schemas.openxmlformats.org/drawingml/2006/picture">
                 <pic:pic>
                   <pic:nvPicPr>
-                    <pic:cNvPr id="0" name="image41.png"/>
+                    <pic:cNvPr id="0" name="image4.png"/>
                     <pic:cNvPicPr preferRelativeResize="0"/>
                   </pic:nvPicPr>
                   <pic:blipFill>
-                    <a:blip r:embed="rId36"/>
+                    <a:blip r:embed="rId37"/>
                     <a:srcRect b="0" l="0" r="0" t="0"/>
                     <a:stretch>
                       <a:fillRect/>
@@ -6491,16 +7155,16 @@
           <wp:inline distB="114300" distT="114300" distL="114300" distR="114300">
             <wp:extent cx="5731200" cy="6870700"/>
             <wp:effectExtent b="0" l="0" r="0" t="0"/>
-            <wp:docPr id="11" name="image18.png"/>
+            <wp:docPr id="65" name="image7.png"/>
             <a:graphic>
               <a:graphicData uri="http://schemas.openxmlformats.org/drawingml/2006/picture">
                 <pic:pic>
                   <pic:nvPicPr>
-                    <pic:cNvPr id="0" name="image18.png"/>
+                    <pic:cNvPr id="0" name="image7.png"/>
                     <pic:cNvPicPr preferRelativeResize="0"/>
                   </pic:nvPicPr>
                   <pic:blipFill>
-                    <a:blip r:embed="rId37"/>
+                    <a:blip r:embed="rId38"/>
                     <a:srcRect b="0" l="0" r="0" t="0"/>
                     <a:stretch>
                       <a:fillRect/>
@@ -6631,16 +7295,16 @@
           <wp:inline distB="114300" distT="114300" distL="114300" distR="114300">
             <wp:extent cx="4476750" cy="2000250"/>
             <wp:effectExtent b="0" l="0" r="0" t="0"/>
-            <wp:docPr id="37" name="image34.png"/>
+            <wp:docPr id="66" name="image16.png"/>
             <a:graphic>
               <a:graphicData uri="http://schemas.openxmlformats.org/drawingml/2006/picture">
                 <pic:pic>
                   <pic:nvPicPr>
-                    <pic:cNvPr id="0" name="image34.png"/>
+                    <pic:cNvPr id="0" name="image16.png"/>
                     <pic:cNvPicPr preferRelativeResize="0"/>
                   </pic:nvPicPr>
                   <pic:blipFill>
-                    <a:blip r:embed="rId38"/>
+                    <a:blip r:embed="rId39"/>
                     <a:srcRect b="0" l="0" r="0" t="0"/>
                     <a:stretch>
                       <a:fillRect/>
@@ -6734,16 +7398,16 @@
           <wp:inline distB="114300" distT="114300" distL="114300" distR="114300">
             <wp:extent cx="5731200" cy="1854200"/>
             <wp:effectExtent b="0" l="0" r="0" t="0"/>
-            <wp:docPr id="38" name="image52.png"/>
+            <wp:docPr id="67" name="image19.png"/>
             <a:graphic>
               <a:graphicData uri="http://schemas.openxmlformats.org/drawingml/2006/picture">
                 <pic:pic>
                   <pic:nvPicPr>
-                    <pic:cNvPr id="0" name="image52.png"/>
+                    <pic:cNvPr id="0" name="image19.png"/>
                     <pic:cNvPicPr preferRelativeResize="0"/>
                   </pic:nvPicPr>
                   <pic:blipFill>
-                    <a:blip r:embed="rId39"/>
+                    <a:blip r:embed="rId40"/>
                     <a:srcRect b="0" l="0" r="0" t="0"/>
                     <a:stretch>
                       <a:fillRect/>
@@ -6851,16 +7515,16 @@
           <wp:inline distB="114300" distT="114300" distL="114300" distR="114300">
             <wp:extent cx="5731200" cy="2565400"/>
             <wp:effectExtent b="0" l="0" r="0" t="0"/>
-            <wp:docPr id="17" name="image6.png"/>
+            <wp:docPr id="68" name="image13.png"/>
             <a:graphic>
               <a:graphicData uri="http://schemas.openxmlformats.org/drawingml/2006/picture">
                 <pic:pic>
                   <pic:nvPicPr>
-                    <pic:cNvPr id="0" name="image6.png"/>
+                    <pic:cNvPr id="0" name="image13.png"/>
                     <pic:cNvPicPr preferRelativeResize="0"/>
                   </pic:nvPicPr>
                   <pic:blipFill>
-                    <a:blip r:embed="rId40"/>
+                    <a:blip r:embed="rId41"/>
                     <a:srcRect b="0" l="0" r="0" t="0"/>
                     <a:stretch>
                       <a:fillRect/>
@@ -7010,16 +7674,16 @@
           <wp:inline distB="114300" distT="114300" distL="114300" distR="114300">
             <wp:extent cx="5731200" cy="4762500"/>
             <wp:effectExtent b="0" l="0" r="0" t="0"/>
-            <wp:docPr id="7" name="image17.png"/>
+            <wp:docPr id="69" name="image12.png"/>
             <a:graphic>
               <a:graphicData uri="http://schemas.openxmlformats.org/drawingml/2006/picture">
                 <pic:pic>
                   <pic:nvPicPr>
-                    <pic:cNvPr id="0" name="image17.png"/>
+                    <pic:cNvPr id="0" name="image12.png"/>
                     <pic:cNvPicPr preferRelativeResize="0"/>
                   </pic:nvPicPr>
                   <pic:blipFill>
-                    <a:blip r:embed="rId41"/>
+                    <a:blip r:embed="rId42"/>
                     <a:srcRect b="0" l="0" r="0" t="0"/>
                     <a:stretch>
                       <a:fillRect/>
@@ -7108,30 +7772,38 @@
         </w:rPr>
         <w:t xml:space="preserve">GET api/ventas</w:t>
       </w:r>
-      <w:r>
-        <w:rPr>
-          <w:rFonts w:ascii="Arial Unicode MS" w:cs="Arial Unicode MS" w:eastAsia="Arial Unicode MS" w:hAnsi="Arial Unicode MS"/>
-          <w:rtl w:val="0"/>
-        </w:rPr>
-        <w:t xml:space="preserve"> → Lista todas las ventas</w:t>
-        <w:br w:type="textWrapping"/>
-      </w:r>
+      <w:sdt>
+        <w:sdtPr>
+          <w:id w:val="-1037404166"/>
+          <w:tag w:val="goog_rdk_10"/>
+        </w:sdtPr>
+        <w:sdtContent>
+          <w:r>
+            <w:rPr>
+              <w:rFonts w:ascii="Arial Unicode MS" w:cs="Arial Unicode MS" w:eastAsia="Arial Unicode MS" w:hAnsi="Arial Unicode MS"/>
+              <w:rtl w:val="0"/>
+            </w:rPr>
+            <w:t xml:space="preserve"> → Lista todas las ventas</w:t>
+            <w:br w:type="textWrapping"/>
+          </w:r>
+        </w:sdtContent>
+      </w:sdt>
       <w:r>
         <w:rPr/>
         <w:drawing>
           <wp:inline distB="114300" distT="114300" distL="114300" distR="114300">
             <wp:extent cx="5731200" cy="2133600"/>
             <wp:effectExtent b="0" l="0" r="0" t="0"/>
-            <wp:docPr id="1" name="image11.png"/>
+            <wp:docPr id="70" name="image18.png"/>
             <a:graphic>
               <a:graphicData uri="http://schemas.openxmlformats.org/drawingml/2006/picture">
                 <pic:pic>
                   <pic:nvPicPr>
-                    <pic:cNvPr id="0" name="image11.png"/>
+                    <pic:cNvPr id="0" name="image18.png"/>
                     <pic:cNvPicPr preferRelativeResize="0"/>
                   </pic:nvPicPr>
                   <pic:blipFill>
-                    <a:blip r:embed="rId42"/>
+                    <a:blip r:embed="rId43"/>
                     <a:srcRect b="0" l="0" r="0" t="0"/>
                     <a:stretch>
                       <a:fillRect/>
@@ -7171,30 +7843,38 @@
         </w:rPr>
         <w:t xml:space="preserve">GET api/ventas/{id}</w:t>
       </w:r>
-      <w:r>
-        <w:rPr>
-          <w:rFonts w:ascii="Arial Unicode MS" w:cs="Arial Unicode MS" w:eastAsia="Arial Unicode MS" w:hAnsi="Arial Unicode MS"/>
-          <w:rtl w:val="0"/>
-        </w:rPr>
-        <w:t xml:space="preserve"> → Busca un venta por ID</w:t>
-        <w:br w:type="textWrapping"/>
-      </w:r>
+      <w:sdt>
+        <w:sdtPr>
+          <w:id w:val="-2135573768"/>
+          <w:tag w:val="goog_rdk_11"/>
+        </w:sdtPr>
+        <w:sdtContent>
+          <w:r>
+            <w:rPr>
+              <w:rFonts w:ascii="Arial Unicode MS" w:cs="Arial Unicode MS" w:eastAsia="Arial Unicode MS" w:hAnsi="Arial Unicode MS"/>
+              <w:rtl w:val="0"/>
+            </w:rPr>
+            <w:t xml:space="preserve"> → Busca un venta por ID</w:t>
+            <w:br w:type="textWrapping"/>
+          </w:r>
+        </w:sdtContent>
+      </w:sdt>
       <w:r>
         <w:rPr/>
         <w:drawing>
           <wp:inline distB="114300" distT="114300" distL="114300" distR="114300">
             <wp:extent cx="5731200" cy="2171700"/>
             <wp:effectExtent b="0" l="0" r="0" t="0"/>
-            <wp:docPr id="39" name="image50.png"/>
+            <wp:docPr id="71" name="image14.png"/>
             <a:graphic>
               <a:graphicData uri="http://schemas.openxmlformats.org/drawingml/2006/picture">
                 <pic:pic>
                   <pic:nvPicPr>
-                    <pic:cNvPr id="0" name="image50.png"/>
+                    <pic:cNvPr id="0" name="image14.png"/>
                     <pic:cNvPicPr preferRelativeResize="0"/>
                   </pic:nvPicPr>
                   <pic:blipFill>
-                    <a:blip r:embed="rId43"/>
+                    <a:blip r:embed="rId44"/>
                     <a:srcRect b="0" l="0" r="0" t="0"/>
                     <a:stretch>
                       <a:fillRect/>
@@ -7234,12 +7914,25 @@
         </w:rPr>
         <w:t xml:space="preserve">POST api/ventas</w:t>
       </w:r>
-      <w:r>
-        <w:rPr>
-          <w:rFonts w:ascii="Arial Unicode MS" w:cs="Arial Unicode MS" w:eastAsia="Arial Unicode MS" w:hAnsi="Arial Unicode MS"/>
-          <w:rtl w:val="0"/>
-        </w:rPr>
-        <w:t xml:space="preserve"> → Crea una nueva venta</w:t>
+      <w:sdt>
+        <w:sdtPr>
+          <w:id w:val="-1414237647"/>
+          <w:tag w:val="goog_rdk_12"/>
+        </w:sdtPr>
+        <w:sdtContent>
+          <w:r>
+            <w:rPr>
+              <w:rFonts w:ascii="Arial Unicode MS" w:cs="Arial Unicode MS" w:eastAsia="Arial Unicode MS" w:hAnsi="Arial Unicode MS"/>
+              <w:rtl w:val="0"/>
+            </w:rPr>
+            <w:t xml:space="preserve"> → Crea una nueva venta</w:t>
+          </w:r>
+        </w:sdtContent>
+      </w:sdt>
+      <w:r>
+        <w:rPr>
+          <w:rtl w:val="0"/>
+        </w:rPr>
       </w:r>
     </w:p>
     <w:p>
@@ -7254,16 +7947,16 @@
           <wp:inline distB="114300" distT="114300" distL="114300" distR="114300">
             <wp:extent cx="5731200" cy="2946400"/>
             <wp:effectExtent b="0" l="0" r="0" t="0"/>
-            <wp:docPr id="8" name="image13.png"/>
+            <wp:docPr id="72" name="image10.png"/>
             <a:graphic>
               <a:graphicData uri="http://schemas.openxmlformats.org/drawingml/2006/picture">
                 <pic:pic>
                   <pic:nvPicPr>
-                    <pic:cNvPr id="0" name="image13.png"/>
+                    <pic:cNvPr id="0" name="image10.png"/>
                     <pic:cNvPicPr preferRelativeResize="0"/>
                   </pic:nvPicPr>
                   <pic:blipFill>
-                    <a:blip r:embed="rId44"/>
+                    <a:blip r:embed="rId45"/>
                     <a:srcRect b="0" l="0" r="0" t="0"/>
                     <a:stretch>
                       <a:fillRect/>
@@ -7304,12 +7997,25 @@
         </w:rPr>
         <w:t xml:space="preserve">PUT api/ventas/{id}</w:t>
       </w:r>
-      <w:r>
-        <w:rPr>
-          <w:rFonts w:ascii="Arial Unicode MS" w:cs="Arial Unicode MS" w:eastAsia="Arial Unicode MS" w:hAnsi="Arial Unicode MS"/>
-          <w:rtl w:val="0"/>
-        </w:rPr>
-        <w:t xml:space="preserve"> → Actualiza un proceso de venta</w:t>
+      <w:sdt>
+        <w:sdtPr>
+          <w:id w:val="-434807780"/>
+          <w:tag w:val="goog_rdk_13"/>
+        </w:sdtPr>
+        <w:sdtContent>
+          <w:r>
+            <w:rPr>
+              <w:rFonts w:ascii="Arial Unicode MS" w:cs="Arial Unicode MS" w:eastAsia="Arial Unicode MS" w:hAnsi="Arial Unicode MS"/>
+              <w:rtl w:val="0"/>
+            </w:rPr>
+            <w:t xml:space="preserve"> → Actualiza un proceso de venta</w:t>
+          </w:r>
+        </w:sdtContent>
+      </w:sdt>
+      <w:r>
+        <w:rPr>
+          <w:rtl w:val="0"/>
+        </w:rPr>
       </w:r>
     </w:p>
     <w:p>
@@ -7324,16 +8030,16 @@
           <wp:inline distB="114300" distT="114300" distL="114300" distR="114300">
             <wp:extent cx="5731200" cy="3060700"/>
             <wp:effectExtent b="0" l="0" r="0" t="0"/>
-            <wp:docPr id="3" name="image3.png"/>
+            <wp:docPr id="73" name="image22.png"/>
             <a:graphic>
               <a:graphicData uri="http://schemas.openxmlformats.org/drawingml/2006/picture">
                 <pic:pic>
                   <pic:nvPicPr>
-                    <pic:cNvPr id="0" name="image3.png"/>
+                    <pic:cNvPr id="0" name="image22.png"/>
                     <pic:cNvPicPr preferRelativeResize="0"/>
                   </pic:nvPicPr>
                   <pic:blipFill>
-                    <a:blip r:embed="rId45"/>
+                    <a:blip r:embed="rId46"/>
                     <a:srcRect b="0" l="0" r="0" t="0"/>
                     <a:stretch>
                       <a:fillRect/>
@@ -7374,12 +8080,25 @@
         </w:rPr>
         <w:t xml:space="preserve">DELETE api/ventas/{id}</w:t>
       </w:r>
-      <w:r>
-        <w:rPr>
-          <w:rFonts w:ascii="Arial Unicode MS" w:cs="Arial Unicode MS" w:eastAsia="Arial Unicode MS" w:hAnsi="Arial Unicode MS"/>
-          <w:rtl w:val="0"/>
-        </w:rPr>
-        <w:t xml:space="preserve"> → Elimina una venta</w:t>
+      <w:sdt>
+        <w:sdtPr>
+          <w:id w:val="-1950008443"/>
+          <w:tag w:val="goog_rdk_14"/>
+        </w:sdtPr>
+        <w:sdtContent>
+          <w:r>
+            <w:rPr>
+              <w:rFonts w:ascii="Arial Unicode MS" w:cs="Arial Unicode MS" w:eastAsia="Arial Unicode MS" w:hAnsi="Arial Unicode MS"/>
+              <w:rtl w:val="0"/>
+            </w:rPr>
+            <w:t xml:space="preserve"> → Elimina una venta</w:t>
+          </w:r>
+        </w:sdtContent>
+      </w:sdt>
+      <w:r>
+        <w:rPr>
+          <w:rtl w:val="0"/>
+        </w:rPr>
       </w:r>
     </w:p>
     <w:p>
@@ -7394,16 +8113,16 @@
           <wp:inline distB="114300" distT="114300" distL="114300" distR="114300">
             <wp:extent cx="5731200" cy="2209800"/>
             <wp:effectExtent b="0" l="0" r="0" t="0"/>
-            <wp:docPr id="32" name="image25.png"/>
+            <wp:docPr id="53" name="image17.png"/>
             <a:graphic>
               <a:graphicData uri="http://schemas.openxmlformats.org/drawingml/2006/picture">
                 <pic:pic>
                   <pic:nvPicPr>
-                    <pic:cNvPr id="0" name="image25.png"/>
+                    <pic:cNvPr id="0" name="image17.png"/>
                     <pic:cNvPicPr preferRelativeResize="0"/>
                   </pic:nvPicPr>
                   <pic:blipFill>
-                    <a:blip r:embed="rId46"/>
+                    <a:blip r:embed="rId47"/>
                     <a:srcRect b="0" l="0" r="0" t="0"/>
                     <a:stretch>
                       <a:fillRect/>
@@ -7450,16 +8169,16 @@
           <wp:inline distB="114300" distT="114300" distL="114300" distR="114300">
             <wp:extent cx="5731200" cy="6261100"/>
             <wp:effectExtent b="0" l="0" r="0" t="0"/>
-            <wp:docPr id="2" name="image4.png"/>
+            <wp:docPr id="54" name="image3.png"/>
             <a:graphic>
               <a:graphicData uri="http://schemas.openxmlformats.org/drawingml/2006/picture">
                 <pic:pic>
                   <pic:nvPicPr>
-                    <pic:cNvPr id="0" name="image4.png"/>
+                    <pic:cNvPr id="0" name="image3.png"/>
                     <pic:cNvPicPr preferRelativeResize="0"/>
                   </pic:nvPicPr>
                   <pic:blipFill>
-                    <a:blip r:embed="rId47"/>
+                    <a:blip r:embed="rId48"/>
                     <a:srcRect b="0" l="0" r="0" t="0"/>
                     <a:stretch>
                       <a:fillRect/>
@@ -7620,7 +8339,7 @@
         <w:pStyle w:val="Heading1"/>
         <w:numPr>
           <w:ilvl w:val="0"/>
-          <w:numId w:val="4"/>
+          <w:numId w:val="7"/>
         </w:numPr>
         <w:ind w:left="720" w:hanging="360"/>
         <w:rPr>
@@ -7629,7 +8348,7 @@
           <w:u w:val="none"/>
         </w:rPr>
       </w:pPr>
-      <w:bookmarkStart w:colFirst="0" w:colLast="0" w:name="_s4l8j1bh1n8" w:id="6"/>
+      <w:bookmarkStart w:colFirst="0" w:colLast="0" w:name="_heading=h.n92v5ytm8fr0" w:id="6"/>
       <w:bookmarkEnd w:id="6"/>
       <w:r>
         <w:rPr>
@@ -7663,6 +8382,11 @@
           <w:rtl w:val="0"/>
         </w:rPr>
         <w:t xml:space="preserve">ub</w:t>
+      </w:r>
+      <w:r>
+        <w:rPr>
+          <w:rtl w:val="0"/>
+        </w:rPr>
       </w:r>
     </w:p>
     <w:p>
@@ -7706,16 +8430,16 @@
           <wp:inline distB="114300" distT="114300" distL="114300" distR="114300">
             <wp:extent cx="5731200" cy="2895600"/>
             <wp:effectExtent b="0" l="0" r="0" t="0"/>
-            <wp:docPr id="41" name="image43.png"/>
+            <wp:docPr id="55" name="image20.png"/>
             <a:graphic>
               <a:graphicData uri="http://schemas.openxmlformats.org/drawingml/2006/picture">
                 <pic:pic>
                   <pic:nvPicPr>
-                    <pic:cNvPr id="0" name="image43.png"/>
+                    <pic:cNvPr id="0" name="image20.png"/>
                     <pic:cNvPicPr preferRelativeResize="0"/>
                   </pic:nvPicPr>
                   <pic:blipFill>
-                    <a:blip r:embed="rId48"/>
+                    <a:blip r:embed="rId49"/>
                     <a:srcRect b="0" l="0" r="0" t="0"/>
                     <a:stretch>
                       <a:fillRect/>
@@ -7772,16 +8496,16 @@
           <wp:inline distB="114300" distT="114300" distL="114300" distR="114300">
             <wp:extent cx="5731200" cy="596900"/>
             <wp:effectExtent b="0" l="0" r="0" t="0"/>
-            <wp:docPr id="23" name="image26.png"/>
+            <wp:docPr id="56" name="image15.png"/>
             <a:graphic>
               <a:graphicData uri="http://schemas.openxmlformats.org/drawingml/2006/picture">
                 <pic:pic>
                   <pic:nvPicPr>
-                    <pic:cNvPr id="0" name="image26.png"/>
+                    <pic:cNvPr id="0" name="image15.png"/>
                     <pic:cNvPicPr preferRelativeResize="0"/>
                   </pic:nvPicPr>
                   <pic:blipFill>
-                    <a:blip r:embed="rId49"/>
+                    <a:blip r:embed="rId50"/>
                     <a:srcRect b="0" l="0" r="0" t="0"/>
                     <a:stretch>
                       <a:fillRect/>
@@ -7848,16 +8572,16 @@
           <wp:inline distB="114300" distT="114300" distL="114300" distR="114300">
             <wp:extent cx="5731200" cy="546100"/>
             <wp:effectExtent b="0" l="0" r="0" t="0"/>
-            <wp:docPr id="27" name="image28.png"/>
+            <wp:docPr id="57" name="image8.png"/>
             <a:graphic>
               <a:graphicData uri="http://schemas.openxmlformats.org/drawingml/2006/picture">
                 <pic:pic>
                   <pic:nvPicPr>
-                    <pic:cNvPr id="0" name="image28.png"/>
+                    <pic:cNvPr id="0" name="image8.png"/>
                     <pic:cNvPicPr preferRelativeResize="0"/>
                   </pic:nvPicPr>
                   <pic:blipFill>
-                    <a:blip r:embed="rId50"/>
+                    <a:blip r:embed="rId51"/>
                     <a:srcRect b="0" l="0" r="0" t="0"/>
                     <a:stretch>
                       <a:fillRect/>
@@ -7914,16 +8638,16 @@
           <wp:inline distB="114300" distT="114300" distL="114300" distR="114300">
             <wp:extent cx="5731200" cy="279400"/>
             <wp:effectExtent b="0" l="0" r="0" t="0"/>
-            <wp:docPr id="29" name="image29.png"/>
+            <wp:docPr id="58" name="image1.png"/>
             <a:graphic>
               <a:graphicData uri="http://schemas.openxmlformats.org/drawingml/2006/picture">
                 <pic:pic>
                   <pic:nvPicPr>
-                    <pic:cNvPr id="0" name="image29.png"/>
+                    <pic:cNvPr id="0" name="image1.png"/>
                     <pic:cNvPicPr preferRelativeResize="0"/>
                   </pic:nvPicPr>
                   <pic:blipFill>
-                    <a:blip r:embed="rId51"/>
+                    <a:blip r:embed="rId52"/>
                     <a:srcRect b="0" l="0" r="0" t="0"/>
                     <a:stretch>
                       <a:fillRect/>
@@ -7959,16 +8683,16 @@
           <wp:inline distB="114300" distT="114300" distL="114300" distR="114300">
             <wp:extent cx="4972050" cy="381000"/>
             <wp:effectExtent b="0" l="0" r="0" t="0"/>
-            <wp:docPr id="6" name="image2.png"/>
+            <wp:docPr id="59" name="image11.png"/>
             <a:graphic>
               <a:graphicData uri="http://schemas.openxmlformats.org/drawingml/2006/picture">
                 <pic:pic>
                   <pic:nvPicPr>
-                    <pic:cNvPr id="0" name="image2.png"/>
+                    <pic:cNvPr id="0" name="image11.png"/>
                     <pic:cNvPicPr preferRelativeResize="0"/>
                   </pic:nvPicPr>
                   <pic:blipFill>
-                    <a:blip r:embed="rId52"/>
+                    <a:blip r:embed="rId53"/>
                     <a:srcRect b="0" l="0" r="0" t="0"/>
                     <a:stretch>
                       <a:fillRect/>
@@ -8025,16 +8749,16 @@
           <wp:inline distB="114300" distT="114300" distL="114300" distR="114300">
             <wp:extent cx="5410200" cy="400050"/>
             <wp:effectExtent b="0" l="0" r="0" t="0"/>
-            <wp:docPr id="46" name="image44.png"/>
+            <wp:docPr id="60" name="image5.png"/>
             <a:graphic>
               <a:graphicData uri="http://schemas.openxmlformats.org/drawingml/2006/picture">
                 <pic:pic>
                   <pic:nvPicPr>
-                    <pic:cNvPr id="0" name="image44.png"/>
+                    <pic:cNvPr id="0" name="image5.png"/>
                     <pic:cNvPicPr preferRelativeResize="0"/>
                   </pic:nvPicPr>
                   <pic:blipFill>
-                    <a:blip r:embed="rId53"/>
+                    <a:blip r:embed="rId54"/>
                     <a:srcRect b="0" l="0" r="0" t="0"/>
                     <a:stretch>
                       <a:fillRect/>
@@ -8081,16 +8805,16 @@
           <wp:inline distB="114300" distT="114300" distL="114300" distR="114300">
             <wp:extent cx="5095875" cy="352425"/>
             <wp:effectExtent b="0" l="0" r="0" t="0"/>
-            <wp:docPr id="33" name="image23.png"/>
+            <wp:docPr id="61" name="image2.png"/>
             <a:graphic>
               <a:graphicData uri="http://schemas.openxmlformats.org/drawingml/2006/picture">
                 <pic:pic>
                   <pic:nvPicPr>
-                    <pic:cNvPr id="0" name="image23.png"/>
+                    <pic:cNvPr id="0" name="image2.png"/>
                     <pic:cNvPicPr preferRelativeResize="0"/>
                   </pic:nvPicPr>
                   <pic:blipFill>
-                    <a:blip r:embed="rId54"/>
+                    <a:blip r:embed="rId55"/>
                     <a:srcRect b="0" l="0" r="0" t="0"/>
                     <a:stretch>
                       <a:fillRect/>
@@ -8137,16 +8861,16 @@
           <wp:inline distB="114300" distT="114300" distL="114300" distR="114300">
             <wp:extent cx="5731200" cy="304800"/>
             <wp:effectExtent b="0" l="0" r="0" t="0"/>
-            <wp:docPr id="4" name="image9.png"/>
+            <wp:docPr id="62" name="image6.png"/>
             <a:graphic>
               <a:graphicData uri="http://schemas.openxmlformats.org/drawingml/2006/picture">
                 <pic:pic>
                   <pic:nvPicPr>
-                    <pic:cNvPr id="0" name="image9.png"/>
+                    <pic:cNvPr id="0" name="image6.png"/>
                     <pic:cNvPicPr preferRelativeResize="0"/>
                   </pic:nvPicPr>
                   <pic:blipFill>
-                    <a:blip r:embed="rId55"/>
+                    <a:blip r:embed="rId56"/>
                     <a:srcRect b="0" l="0" r="0" t="0"/>
                     <a:stretch>
                       <a:fillRect/>
@@ -8193,16 +8917,16 @@
           <wp:inline distB="114300" distT="114300" distL="114300" distR="114300">
             <wp:extent cx="5038725" cy="304800"/>
             <wp:effectExtent b="0" l="0" r="0" t="0"/>
-            <wp:docPr id="28" name="image22.png"/>
+            <wp:docPr id="91" name="image38.png"/>
             <a:graphic>
               <a:graphicData uri="http://schemas.openxmlformats.org/drawingml/2006/picture">
                 <pic:pic>
                   <pic:nvPicPr>
-                    <pic:cNvPr id="0" name="image22.png"/>
+                    <pic:cNvPr id="0" name="image38.png"/>
                     <pic:cNvPicPr preferRelativeResize="0"/>
                   </pic:nvPicPr>
                   <pic:blipFill>
-                    <a:blip r:embed="rId56"/>
+                    <a:blip r:embed="rId57"/>
                     <a:srcRect b="0" l="0" r="0" t="0"/>
                     <a:stretch>
                       <a:fillRect/>
@@ -8249,16 +8973,16 @@
           <wp:inline distB="114300" distT="114300" distL="114300" distR="114300">
             <wp:extent cx="5731200" cy="1130300"/>
             <wp:effectExtent b="0" l="0" r="0" t="0"/>
-            <wp:docPr id="24" name="image16.png"/>
+            <wp:docPr id="94" name="image39.png"/>
             <a:graphic>
               <a:graphicData uri="http://schemas.openxmlformats.org/drawingml/2006/picture">
                 <pic:pic>
                   <pic:nvPicPr>
-                    <pic:cNvPr id="0" name="image16.png"/>
+                    <pic:cNvPr id="0" name="image39.png"/>
                     <pic:cNvPicPr preferRelativeResize="0"/>
                   </pic:nvPicPr>
                   <pic:blipFill>
-                    <a:blip r:embed="rId57"/>
+                    <a:blip r:embed="rId58"/>
                     <a:srcRect b="0" l="0" r="0" t="0"/>
                     <a:stretch>
                       <a:fillRect/>
@@ -8302,6 +9026,238 @@
         <w:rPr>
           <w:rtl w:val="0"/>
         </w:rPr>
+        <w:t xml:space="preserve">Agregar trabajo de cada integrante desde sus branches</w:t>
+      </w:r>
+    </w:p>
+    <w:p>
+      <w:pPr>
+        <w:rPr/>
+      </w:pPr>
+      <w:r>
+        <w:rPr>
+          <w:rtl w:val="0"/>
+        </w:rPr>
+      </w:r>
+    </w:p>
+    <w:p>
+      <w:pPr>
+        <w:rPr/>
+      </w:pPr>
+      <w:r>
+        <w:rPr/>
+        <w:drawing>
+          <wp:inline distB="114300" distT="114300" distL="114300" distR="114300">
+            <wp:extent cx="5731200" cy="1905000"/>
+            <wp:effectExtent b="0" l="0" r="0" t="0"/>
+            <wp:docPr id="63" name="image9.png"/>
+            <a:graphic>
+              <a:graphicData uri="http://schemas.openxmlformats.org/drawingml/2006/picture">
+                <pic:pic>
+                  <pic:nvPicPr>
+                    <pic:cNvPr id="0" name="image9.png"/>
+                    <pic:cNvPicPr preferRelativeResize="0"/>
+                  </pic:nvPicPr>
+                  <pic:blipFill>
+                    <a:blip r:embed="rId59"/>
+                    <a:srcRect b="0" l="0" r="0" t="0"/>
+                    <a:stretch>
+                      <a:fillRect/>
+                    </a:stretch>
+                  </pic:blipFill>
+                  <pic:spPr>
+                    <a:xfrm>
+                      <a:off x="0" y="0"/>
+                      <a:ext cx="5731200" cy="1905000"/>
+                    </a:xfrm>
+                    <a:prstGeom prst="rect"/>
+                    <a:ln/>
+                  </pic:spPr>
+                </pic:pic>
+              </a:graphicData>
+            </a:graphic>
+          </wp:inline>
+        </w:drawing>
+      </w:r>
+      <w:r>
+        <w:rPr>
+          <w:sz w:val="40"/>
+          <w:szCs w:val="40"/>
+        </w:rPr>
+        <w:drawing>
+          <wp:inline distB="114300" distT="114300" distL="114300" distR="114300">
+            <wp:extent cx="5731200" cy="1765300"/>
+            <wp:effectExtent b="0" l="0" r="0" t="0"/>
+            <wp:docPr id="74" name="image55.png"/>
+            <a:graphic>
+              <a:graphicData uri="http://schemas.openxmlformats.org/drawingml/2006/picture">
+                <pic:pic>
+                  <pic:nvPicPr>
+                    <pic:cNvPr id="0" name="image55.png"/>
+                    <pic:cNvPicPr preferRelativeResize="0"/>
+                  </pic:nvPicPr>
+                  <pic:blipFill>
+                    <a:blip r:embed="rId60"/>
+                    <a:srcRect b="0" l="0" r="0" t="0"/>
+                    <a:stretch>
+                      <a:fillRect/>
+                    </a:stretch>
+                  </pic:blipFill>
+                  <pic:spPr>
+                    <a:xfrm>
+                      <a:off x="0" y="0"/>
+                      <a:ext cx="5731200" cy="1765300"/>
+                    </a:xfrm>
+                    <a:prstGeom prst="rect"/>
+                    <a:ln/>
+                  </pic:spPr>
+                </pic:pic>
+              </a:graphicData>
+            </a:graphic>
+          </wp:inline>
+        </w:drawing>
+      </w:r>
+      <w:r>
+        <w:rPr>
+          <w:sz w:val="40"/>
+          <w:szCs w:val="40"/>
+        </w:rPr>
+        <w:drawing>
+          <wp:inline distB="114300" distT="114300" distL="114300" distR="114300">
+            <wp:extent cx="5731200" cy="2108200"/>
+            <wp:effectExtent b="0" l="0" r="0" t="0"/>
+            <wp:docPr id="85" name="image54.png"/>
+            <a:graphic>
+              <a:graphicData uri="http://schemas.openxmlformats.org/drawingml/2006/picture">
+                <pic:pic>
+                  <pic:nvPicPr>
+                    <pic:cNvPr id="0" name="image54.png"/>
+                    <pic:cNvPicPr preferRelativeResize="0"/>
+                  </pic:nvPicPr>
+                  <pic:blipFill>
+                    <a:blip r:embed="rId61"/>
+                    <a:srcRect b="0" l="0" r="0" t="0"/>
+                    <a:stretch>
+                      <a:fillRect/>
+                    </a:stretch>
+                  </pic:blipFill>
+                  <pic:spPr>
+                    <a:xfrm>
+                      <a:off x="0" y="0"/>
+                      <a:ext cx="5731200" cy="2108200"/>
+                    </a:xfrm>
+                    <a:prstGeom prst="rect"/>
+                    <a:ln/>
+                  </pic:spPr>
+                </pic:pic>
+              </a:graphicData>
+            </a:graphic>
+          </wp:inline>
+        </w:drawing>
+      </w:r>
+      <w:r>
+        <w:rPr>
+          <w:rtl w:val="0"/>
+        </w:rPr>
+      </w:r>
+    </w:p>
+    <w:p>
+      <w:pPr>
+        <w:rPr/>
+      </w:pPr>
+      <w:r>
+        <w:rPr>
+          <w:rtl w:val="0"/>
+        </w:rPr>
+      </w:r>
+    </w:p>
+    <w:p>
+      <w:pPr>
+        <w:rPr/>
+      </w:pPr>
+      <w:r>
+        <w:rPr>
+          <w:rtl w:val="0"/>
+        </w:rPr>
+      </w:r>
+    </w:p>
+    <w:p>
+      <w:pPr>
+        <w:rPr/>
+      </w:pPr>
+      <w:r>
+        <w:rPr>
+          <w:rtl w:val="0"/>
+        </w:rPr>
+      </w:r>
+    </w:p>
+    <w:p>
+      <w:pPr>
+        <w:rPr/>
+      </w:pPr>
+      <w:r>
+        <w:rPr>
+          <w:rtl w:val="0"/>
+        </w:rPr>
+      </w:r>
+    </w:p>
+    <w:p>
+      <w:pPr>
+        <w:rPr/>
+      </w:pPr>
+      <w:r>
+        <w:rPr>
+          <w:rtl w:val="0"/>
+        </w:rPr>
+      </w:r>
+    </w:p>
+    <w:p>
+      <w:pPr>
+        <w:rPr/>
+      </w:pPr>
+      <w:r>
+        <w:rPr>
+          <w:rtl w:val="0"/>
+        </w:rPr>
+      </w:r>
+    </w:p>
+    <w:p>
+      <w:pPr>
+        <w:rPr/>
+      </w:pPr>
+      <w:r>
+        <w:rPr>
+          <w:rtl w:val="0"/>
+        </w:rPr>
+      </w:r>
+    </w:p>
+    <w:p>
+      <w:pPr>
+        <w:rPr/>
+      </w:pPr>
+      <w:r>
+        <w:rPr>
+          <w:rtl w:val="0"/>
+        </w:rPr>
+      </w:r>
+    </w:p>
+    <w:p>
+      <w:pPr>
+        <w:rPr/>
+      </w:pPr>
+      <w:r>
+        <w:rPr>
+          <w:rtl w:val="0"/>
+        </w:rPr>
+      </w:r>
+    </w:p>
+    <w:p>
+      <w:pPr>
+        <w:rPr/>
+      </w:pPr>
+      <w:r>
+        <w:rPr>
+          <w:rtl w:val="0"/>
+        </w:rPr>
       </w:r>
     </w:p>
     <w:p>
@@ -8319,20 +9275,25 @@
         <w:pStyle w:val="Heading1"/>
         <w:numPr>
           <w:ilvl w:val="0"/>
-          <w:numId w:val="4"/>
+          <w:numId w:val="7"/>
         </w:numPr>
         <w:ind w:left="720" w:hanging="360"/>
         <w:rPr>
           <w:u w:val="none"/>
         </w:rPr>
       </w:pPr>
-      <w:bookmarkStart w:colFirst="0" w:colLast="0" w:name="_9owy1fa7ra4s" w:id="7"/>
+      <w:bookmarkStart w:colFirst="0" w:colLast="0" w:name="_heading=h.b7l1g9q64zg3" w:id="7"/>
       <w:bookmarkEnd w:id="7"/>
       <w:r>
         <w:rPr>
           <w:rtl w:val="0"/>
         </w:rPr>
         <w:t xml:space="preserve">Conclusión.</w:t>
+      </w:r>
+      <w:r>
+        <w:rPr>
+          <w:rtl w:val="0"/>
+        </w:rPr>
       </w:r>
     </w:p>
     <w:p>
@@ -8571,6 +9532,336 @@
   <w:abstractNum w:abstractNumId="2">
     <w:lvl w:ilvl="0">
       <w:start w:val="1"/>
+      <w:numFmt w:val="bullet"/>
+      <w:lvlText w:val="●"/>
+      <w:lvlJc w:val="left"/>
+      <w:pPr>
+        <w:ind w:left="720" w:hanging="360"/>
+      </w:pPr>
+      <w:rPr>
+        <w:u w:val="none"/>
+      </w:rPr>
+    </w:lvl>
+    <w:lvl w:ilvl="1">
+      <w:start w:val="1"/>
+      <w:numFmt w:val="bullet"/>
+      <w:lvlText w:val="○"/>
+      <w:lvlJc w:val="left"/>
+      <w:pPr>
+        <w:ind w:left="1440" w:hanging="360"/>
+      </w:pPr>
+      <w:rPr>
+        <w:u w:val="none"/>
+      </w:rPr>
+    </w:lvl>
+    <w:lvl w:ilvl="2">
+      <w:start w:val="1"/>
+      <w:numFmt w:val="bullet"/>
+      <w:lvlText w:val="■"/>
+      <w:lvlJc w:val="left"/>
+      <w:pPr>
+        <w:ind w:left="2160" w:hanging="360"/>
+      </w:pPr>
+      <w:rPr>
+        <w:u w:val="none"/>
+      </w:rPr>
+    </w:lvl>
+    <w:lvl w:ilvl="3">
+      <w:start w:val="1"/>
+      <w:numFmt w:val="bullet"/>
+      <w:lvlText w:val="●"/>
+      <w:lvlJc w:val="left"/>
+      <w:pPr>
+        <w:ind w:left="2880" w:hanging="360"/>
+      </w:pPr>
+      <w:rPr>
+        <w:u w:val="none"/>
+      </w:rPr>
+    </w:lvl>
+    <w:lvl w:ilvl="4">
+      <w:start w:val="1"/>
+      <w:numFmt w:val="bullet"/>
+      <w:lvlText w:val="○"/>
+      <w:lvlJc w:val="left"/>
+      <w:pPr>
+        <w:ind w:left="3600" w:hanging="360"/>
+      </w:pPr>
+      <w:rPr>
+        <w:u w:val="none"/>
+      </w:rPr>
+    </w:lvl>
+    <w:lvl w:ilvl="5">
+      <w:start w:val="1"/>
+      <w:numFmt w:val="bullet"/>
+      <w:lvlText w:val="■"/>
+      <w:lvlJc w:val="left"/>
+      <w:pPr>
+        <w:ind w:left="4320" w:hanging="360"/>
+      </w:pPr>
+      <w:rPr>
+        <w:u w:val="none"/>
+      </w:rPr>
+    </w:lvl>
+    <w:lvl w:ilvl="6">
+      <w:start w:val="1"/>
+      <w:numFmt w:val="bullet"/>
+      <w:lvlText w:val="●"/>
+      <w:lvlJc w:val="left"/>
+      <w:pPr>
+        <w:ind w:left="5040" w:hanging="360"/>
+      </w:pPr>
+      <w:rPr>
+        <w:u w:val="none"/>
+      </w:rPr>
+    </w:lvl>
+    <w:lvl w:ilvl="7">
+      <w:start w:val="1"/>
+      <w:numFmt w:val="bullet"/>
+      <w:lvlText w:val="○"/>
+      <w:lvlJc w:val="left"/>
+      <w:pPr>
+        <w:ind w:left="5760" w:hanging="360"/>
+      </w:pPr>
+      <w:rPr>
+        <w:u w:val="none"/>
+      </w:rPr>
+    </w:lvl>
+    <w:lvl w:ilvl="8">
+      <w:start w:val="1"/>
+      <w:numFmt w:val="bullet"/>
+      <w:lvlText w:val="■"/>
+      <w:lvlJc w:val="left"/>
+      <w:pPr>
+        <w:ind w:left="6480" w:hanging="360"/>
+      </w:pPr>
+      <w:rPr>
+        <w:u w:val="none"/>
+      </w:rPr>
+    </w:lvl>
+  </w:abstractNum>
+  <w:abstractNum w:abstractNumId="3">
+    <w:lvl w:ilvl="0">
+      <w:start w:val="1"/>
+      <w:numFmt w:val="upperRoman"/>
+      <w:lvlText w:val="%1."/>
+      <w:lvlJc w:val="right"/>
+      <w:pPr>
+        <w:ind w:left="720" w:hanging="360"/>
+      </w:pPr>
+      <w:rPr>
+        <w:u w:val="none"/>
+      </w:rPr>
+    </w:lvl>
+    <w:lvl w:ilvl="1">
+      <w:start w:val="1"/>
+      <w:numFmt w:val="upperLetter"/>
+      <w:lvlText w:val="%2."/>
+      <w:lvlJc w:val="left"/>
+      <w:pPr>
+        <w:ind w:left="1440" w:hanging="360"/>
+      </w:pPr>
+      <w:rPr>
+        <w:u w:val="none"/>
+      </w:rPr>
+    </w:lvl>
+    <w:lvl w:ilvl="2">
+      <w:start w:val="1"/>
+      <w:numFmt w:val="decimal"/>
+      <w:lvlText w:val="%3."/>
+      <w:lvlJc w:val="left"/>
+      <w:pPr>
+        <w:ind w:left="2160" w:hanging="360"/>
+      </w:pPr>
+      <w:rPr>
+        <w:u w:val="none"/>
+      </w:rPr>
+    </w:lvl>
+    <w:lvl w:ilvl="3">
+      <w:start w:val="1"/>
+      <w:numFmt w:val="lowerLetter"/>
+      <w:lvlText w:val="%4)"/>
+      <w:lvlJc w:val="left"/>
+      <w:pPr>
+        <w:ind w:left="2880" w:hanging="360"/>
+      </w:pPr>
+      <w:rPr>
+        <w:u w:val="none"/>
+      </w:rPr>
+    </w:lvl>
+    <w:lvl w:ilvl="4">
+      <w:start w:val="1"/>
+      <w:numFmt w:val="decimal"/>
+      <w:lvlText w:val="(%5)"/>
+      <w:lvlJc w:val="left"/>
+      <w:pPr>
+        <w:ind w:left="3600" w:hanging="360"/>
+      </w:pPr>
+      <w:rPr>
+        <w:u w:val="none"/>
+      </w:rPr>
+    </w:lvl>
+    <w:lvl w:ilvl="5">
+      <w:start w:val="1"/>
+      <w:numFmt w:val="lowerLetter"/>
+      <w:lvlText w:val="(%6)"/>
+      <w:lvlJc w:val="left"/>
+      <w:pPr>
+        <w:ind w:left="4320" w:hanging="360"/>
+      </w:pPr>
+      <w:rPr>
+        <w:u w:val="none"/>
+      </w:rPr>
+    </w:lvl>
+    <w:lvl w:ilvl="6">
+      <w:start w:val="1"/>
+      <w:numFmt w:val="lowerRoman"/>
+      <w:lvlText w:val="(%7)"/>
+      <w:lvlJc w:val="right"/>
+      <w:pPr>
+        <w:ind w:left="5040" w:hanging="360"/>
+      </w:pPr>
+      <w:rPr>
+        <w:u w:val="none"/>
+      </w:rPr>
+    </w:lvl>
+    <w:lvl w:ilvl="7">
+      <w:start w:val="1"/>
+      <w:numFmt w:val="lowerLetter"/>
+      <w:lvlText w:val="(%8)"/>
+      <w:lvlJc w:val="left"/>
+      <w:pPr>
+        <w:ind w:left="5760" w:hanging="360"/>
+      </w:pPr>
+      <w:rPr>
+        <w:u w:val="none"/>
+      </w:rPr>
+    </w:lvl>
+    <w:lvl w:ilvl="8">
+      <w:start w:val="1"/>
+      <w:numFmt w:val="lowerRoman"/>
+      <w:lvlText w:val="(%9)"/>
+      <w:lvlJc w:val="right"/>
+      <w:pPr>
+        <w:ind w:left="6480" w:hanging="360"/>
+      </w:pPr>
+      <w:rPr>
+        <w:u w:val="none"/>
+      </w:rPr>
+    </w:lvl>
+  </w:abstractNum>
+  <w:abstractNum w:abstractNumId="4">
+    <w:lvl w:ilvl="0">
+      <w:start w:val="1"/>
+      <w:numFmt w:val="bullet"/>
+      <w:lvlText w:val="●"/>
+      <w:lvlJc w:val="left"/>
+      <w:pPr>
+        <w:ind w:left="720" w:hanging="360"/>
+      </w:pPr>
+      <w:rPr>
+        <w:u w:val="none"/>
+      </w:rPr>
+    </w:lvl>
+    <w:lvl w:ilvl="1">
+      <w:start w:val="1"/>
+      <w:numFmt w:val="bullet"/>
+      <w:lvlText w:val="○"/>
+      <w:lvlJc w:val="left"/>
+      <w:pPr>
+        <w:ind w:left="1440" w:hanging="360"/>
+      </w:pPr>
+      <w:rPr>
+        <w:u w:val="none"/>
+      </w:rPr>
+    </w:lvl>
+    <w:lvl w:ilvl="2">
+      <w:start w:val="1"/>
+      <w:numFmt w:val="bullet"/>
+      <w:lvlText w:val="■"/>
+      <w:lvlJc w:val="left"/>
+      <w:pPr>
+        <w:ind w:left="2160" w:hanging="360"/>
+      </w:pPr>
+      <w:rPr>
+        <w:u w:val="none"/>
+      </w:rPr>
+    </w:lvl>
+    <w:lvl w:ilvl="3">
+      <w:start w:val="1"/>
+      <w:numFmt w:val="bullet"/>
+      <w:lvlText w:val="●"/>
+      <w:lvlJc w:val="left"/>
+      <w:pPr>
+        <w:ind w:left="2880" w:hanging="360"/>
+      </w:pPr>
+      <w:rPr>
+        <w:u w:val="none"/>
+      </w:rPr>
+    </w:lvl>
+    <w:lvl w:ilvl="4">
+      <w:start w:val="1"/>
+      <w:numFmt w:val="bullet"/>
+      <w:lvlText w:val="○"/>
+      <w:lvlJc w:val="left"/>
+      <w:pPr>
+        <w:ind w:left="3600" w:hanging="360"/>
+      </w:pPr>
+      <w:rPr>
+        <w:u w:val="none"/>
+      </w:rPr>
+    </w:lvl>
+    <w:lvl w:ilvl="5">
+      <w:start w:val="1"/>
+      <w:numFmt w:val="bullet"/>
+      <w:lvlText w:val="■"/>
+      <w:lvlJc w:val="left"/>
+      <w:pPr>
+        <w:ind w:left="4320" w:hanging="360"/>
+      </w:pPr>
+      <w:rPr>
+        <w:u w:val="none"/>
+      </w:rPr>
+    </w:lvl>
+    <w:lvl w:ilvl="6">
+      <w:start w:val="1"/>
+      <w:numFmt w:val="bullet"/>
+      <w:lvlText w:val="●"/>
+      <w:lvlJc w:val="left"/>
+      <w:pPr>
+        <w:ind w:left="5040" w:hanging="360"/>
+      </w:pPr>
+      <w:rPr>
+        <w:u w:val="none"/>
+      </w:rPr>
+    </w:lvl>
+    <w:lvl w:ilvl="7">
+      <w:start w:val="1"/>
+      <w:numFmt w:val="bullet"/>
+      <w:lvlText w:val="○"/>
+      <w:lvlJc w:val="left"/>
+      <w:pPr>
+        <w:ind w:left="5760" w:hanging="360"/>
+      </w:pPr>
+      <w:rPr>
+        <w:u w:val="none"/>
+      </w:rPr>
+    </w:lvl>
+    <w:lvl w:ilvl="8">
+      <w:start w:val="1"/>
+      <w:numFmt w:val="bullet"/>
+      <w:lvlText w:val="■"/>
+      <w:lvlJc w:val="left"/>
+      <w:pPr>
+        <w:ind w:left="6480" w:hanging="360"/>
+      </w:pPr>
+      <w:rPr>
+        <w:u w:val="none"/>
+      </w:rPr>
+    </w:lvl>
+  </w:abstractNum>
+  <w:abstractNum w:abstractNumId="5">
+    <w:lvl w:ilvl="0">
+      <w:start w:val="1"/>
       <w:numFmt w:val="decimal"/>
       <w:lvlText w:val="%1."/>
       <w:lvlJc w:val="left"/>
@@ -8672,336 +9963,6 @@
       <w:lvlJc w:val="left"/>
       <w:pPr>
         <w:ind w:left="6480" w:hanging="360"/>
-      </w:pPr>
-      <w:rPr>
-        <w:u w:val="none"/>
-      </w:rPr>
-    </w:lvl>
-  </w:abstractNum>
-  <w:abstractNum w:abstractNumId="3">
-    <w:lvl w:ilvl="0">
-      <w:start w:val="1"/>
-      <w:numFmt w:val="bullet"/>
-      <w:lvlText w:val="●"/>
-      <w:lvlJc w:val="left"/>
-      <w:pPr>
-        <w:ind w:left="1440" w:hanging="360"/>
-      </w:pPr>
-      <w:rPr>
-        <w:u w:val="none"/>
-      </w:rPr>
-    </w:lvl>
-    <w:lvl w:ilvl="1">
-      <w:start w:val="1"/>
-      <w:numFmt w:val="bullet"/>
-      <w:lvlText w:val="○"/>
-      <w:lvlJc w:val="left"/>
-      <w:pPr>
-        <w:ind w:left="2160" w:hanging="360"/>
-      </w:pPr>
-      <w:rPr>
-        <w:u w:val="none"/>
-      </w:rPr>
-    </w:lvl>
-    <w:lvl w:ilvl="2">
-      <w:start w:val="1"/>
-      <w:numFmt w:val="bullet"/>
-      <w:lvlText w:val="■"/>
-      <w:lvlJc w:val="left"/>
-      <w:pPr>
-        <w:ind w:left="2880" w:hanging="360"/>
-      </w:pPr>
-      <w:rPr>
-        <w:u w:val="none"/>
-      </w:rPr>
-    </w:lvl>
-    <w:lvl w:ilvl="3">
-      <w:start w:val="1"/>
-      <w:numFmt w:val="bullet"/>
-      <w:lvlText w:val="●"/>
-      <w:lvlJc w:val="left"/>
-      <w:pPr>
-        <w:ind w:left="3600" w:hanging="360"/>
-      </w:pPr>
-      <w:rPr>
-        <w:u w:val="none"/>
-      </w:rPr>
-    </w:lvl>
-    <w:lvl w:ilvl="4">
-      <w:start w:val="1"/>
-      <w:numFmt w:val="bullet"/>
-      <w:lvlText w:val="○"/>
-      <w:lvlJc w:val="left"/>
-      <w:pPr>
-        <w:ind w:left="4320" w:hanging="360"/>
-      </w:pPr>
-      <w:rPr>
-        <w:u w:val="none"/>
-      </w:rPr>
-    </w:lvl>
-    <w:lvl w:ilvl="5">
-      <w:start w:val="1"/>
-      <w:numFmt w:val="bullet"/>
-      <w:lvlText w:val="■"/>
-      <w:lvlJc w:val="left"/>
-      <w:pPr>
-        <w:ind w:left="5040" w:hanging="360"/>
-      </w:pPr>
-      <w:rPr>
-        <w:u w:val="none"/>
-      </w:rPr>
-    </w:lvl>
-    <w:lvl w:ilvl="6">
-      <w:start w:val="1"/>
-      <w:numFmt w:val="bullet"/>
-      <w:lvlText w:val="●"/>
-      <w:lvlJc w:val="left"/>
-      <w:pPr>
-        <w:ind w:left="5760" w:hanging="360"/>
-      </w:pPr>
-      <w:rPr>
-        <w:u w:val="none"/>
-      </w:rPr>
-    </w:lvl>
-    <w:lvl w:ilvl="7">
-      <w:start w:val="1"/>
-      <w:numFmt w:val="bullet"/>
-      <w:lvlText w:val="○"/>
-      <w:lvlJc w:val="left"/>
-      <w:pPr>
-        <w:ind w:left="6480" w:hanging="360"/>
-      </w:pPr>
-      <w:rPr>
-        <w:u w:val="none"/>
-      </w:rPr>
-    </w:lvl>
-    <w:lvl w:ilvl="8">
-      <w:start w:val="1"/>
-      <w:numFmt w:val="bullet"/>
-      <w:lvlText w:val="■"/>
-      <w:lvlJc w:val="left"/>
-      <w:pPr>
-        <w:ind w:left="7200" w:hanging="360"/>
-      </w:pPr>
-      <w:rPr>
-        <w:u w:val="none"/>
-      </w:rPr>
-    </w:lvl>
-  </w:abstractNum>
-  <w:abstractNum w:abstractNumId="4">
-    <w:lvl w:ilvl="0">
-      <w:start w:val="1"/>
-      <w:numFmt w:val="decimal"/>
-      <w:lvlText w:val="%1."/>
-      <w:lvlJc w:val="left"/>
-      <w:pPr>
-        <w:ind w:left="720" w:hanging="360"/>
-      </w:pPr>
-      <w:rPr>
-        <w:u w:val="none"/>
-      </w:rPr>
-    </w:lvl>
-    <w:lvl w:ilvl="1">
-      <w:start w:val="1"/>
-      <w:numFmt w:val="lowerLetter"/>
-      <w:lvlText w:val="%2."/>
-      <w:lvlJc w:val="left"/>
-      <w:pPr>
-        <w:ind w:left="1440" w:hanging="360"/>
-      </w:pPr>
-      <w:rPr>
-        <w:u w:val="none"/>
-      </w:rPr>
-    </w:lvl>
-    <w:lvl w:ilvl="2">
-      <w:start w:val="1"/>
-      <w:numFmt w:val="lowerRoman"/>
-      <w:lvlText w:val="%3."/>
-      <w:lvlJc w:val="right"/>
-      <w:pPr>
-        <w:ind w:left="2160" w:hanging="360"/>
-      </w:pPr>
-      <w:rPr>
-        <w:u w:val="none"/>
-      </w:rPr>
-    </w:lvl>
-    <w:lvl w:ilvl="3">
-      <w:start w:val="1"/>
-      <w:numFmt w:val="decimal"/>
-      <w:lvlText w:val="%4."/>
-      <w:lvlJc w:val="left"/>
-      <w:pPr>
-        <w:ind w:left="2880" w:hanging="360"/>
-      </w:pPr>
-      <w:rPr>
-        <w:u w:val="none"/>
-      </w:rPr>
-    </w:lvl>
-    <w:lvl w:ilvl="4">
-      <w:start w:val="1"/>
-      <w:numFmt w:val="lowerLetter"/>
-      <w:lvlText w:val="%5."/>
-      <w:lvlJc w:val="left"/>
-      <w:pPr>
-        <w:ind w:left="3600" w:hanging="360"/>
-      </w:pPr>
-      <w:rPr>
-        <w:u w:val="none"/>
-      </w:rPr>
-    </w:lvl>
-    <w:lvl w:ilvl="5">
-      <w:start w:val="1"/>
-      <w:numFmt w:val="lowerRoman"/>
-      <w:lvlText w:val="%6."/>
-      <w:lvlJc w:val="right"/>
-      <w:pPr>
-        <w:ind w:left="4320" w:hanging="360"/>
-      </w:pPr>
-      <w:rPr>
-        <w:u w:val="none"/>
-      </w:rPr>
-    </w:lvl>
-    <w:lvl w:ilvl="6">
-      <w:start w:val="1"/>
-      <w:numFmt w:val="decimal"/>
-      <w:lvlText w:val="%7."/>
-      <w:lvlJc w:val="left"/>
-      <w:pPr>
-        <w:ind w:left="5040" w:hanging="360"/>
-      </w:pPr>
-      <w:rPr>
-        <w:u w:val="none"/>
-      </w:rPr>
-    </w:lvl>
-    <w:lvl w:ilvl="7">
-      <w:start w:val="1"/>
-      <w:numFmt w:val="lowerLetter"/>
-      <w:lvlText w:val="%8."/>
-      <w:lvlJc w:val="left"/>
-      <w:pPr>
-        <w:ind w:left="5760" w:hanging="360"/>
-      </w:pPr>
-      <w:rPr>
-        <w:u w:val="none"/>
-      </w:rPr>
-    </w:lvl>
-    <w:lvl w:ilvl="8">
-      <w:start w:val="1"/>
-      <w:numFmt w:val="lowerRoman"/>
-      <w:lvlText w:val="%9."/>
-      <w:lvlJc w:val="right"/>
-      <w:pPr>
-        <w:ind w:left="6480" w:hanging="360"/>
-      </w:pPr>
-      <w:rPr>
-        <w:u w:val="none"/>
-      </w:rPr>
-    </w:lvl>
-  </w:abstractNum>
-  <w:abstractNum w:abstractNumId="5">
-    <w:lvl w:ilvl="0">
-      <w:start w:val="1"/>
-      <w:numFmt w:val="bullet"/>
-      <w:lvlText w:val="●"/>
-      <w:lvlJc w:val="left"/>
-      <w:pPr>
-        <w:ind w:left="1440" w:hanging="360"/>
-      </w:pPr>
-      <w:rPr>
-        <w:u w:val="none"/>
-      </w:rPr>
-    </w:lvl>
-    <w:lvl w:ilvl="1">
-      <w:start w:val="1"/>
-      <w:numFmt w:val="bullet"/>
-      <w:lvlText w:val="○"/>
-      <w:lvlJc w:val="left"/>
-      <w:pPr>
-        <w:ind w:left="2160" w:hanging="360"/>
-      </w:pPr>
-      <w:rPr>
-        <w:u w:val="none"/>
-      </w:rPr>
-    </w:lvl>
-    <w:lvl w:ilvl="2">
-      <w:start w:val="1"/>
-      <w:numFmt w:val="bullet"/>
-      <w:lvlText w:val="■"/>
-      <w:lvlJc w:val="left"/>
-      <w:pPr>
-        <w:ind w:left="2880" w:hanging="360"/>
-      </w:pPr>
-      <w:rPr>
-        <w:u w:val="none"/>
-      </w:rPr>
-    </w:lvl>
-    <w:lvl w:ilvl="3">
-      <w:start w:val="1"/>
-      <w:numFmt w:val="bullet"/>
-      <w:lvlText w:val="●"/>
-      <w:lvlJc w:val="left"/>
-      <w:pPr>
-        <w:ind w:left="3600" w:hanging="360"/>
-      </w:pPr>
-      <w:rPr>
-        <w:u w:val="none"/>
-      </w:rPr>
-    </w:lvl>
-    <w:lvl w:ilvl="4">
-      <w:start w:val="1"/>
-      <w:numFmt w:val="bullet"/>
-      <w:lvlText w:val="○"/>
-      <w:lvlJc w:val="left"/>
-      <w:pPr>
-        <w:ind w:left="4320" w:hanging="360"/>
-      </w:pPr>
-      <w:rPr>
-        <w:u w:val="none"/>
-      </w:rPr>
-    </w:lvl>
-    <w:lvl w:ilvl="5">
-      <w:start w:val="1"/>
-      <w:numFmt w:val="bullet"/>
-      <w:lvlText w:val="■"/>
-      <w:lvlJc w:val="left"/>
-      <w:pPr>
-        <w:ind w:left="5040" w:hanging="360"/>
-      </w:pPr>
-      <w:rPr>
-        <w:u w:val="none"/>
-      </w:rPr>
-    </w:lvl>
-    <w:lvl w:ilvl="6">
-      <w:start w:val="1"/>
-      <w:numFmt w:val="bullet"/>
-      <w:lvlText w:val="●"/>
-      <w:lvlJc w:val="left"/>
-      <w:pPr>
-        <w:ind w:left="5760" w:hanging="360"/>
-      </w:pPr>
-      <w:rPr>
-        <w:u w:val="none"/>
-      </w:rPr>
-    </w:lvl>
-    <w:lvl w:ilvl="7">
-      <w:start w:val="1"/>
-      <w:numFmt w:val="bullet"/>
-      <w:lvlText w:val="○"/>
-      <w:lvlJc w:val="left"/>
-      <w:pPr>
-        <w:ind w:left="6480" w:hanging="360"/>
-      </w:pPr>
-      <w:rPr>
-        <w:u w:val="none"/>
-      </w:rPr>
-    </w:lvl>
-    <w:lvl w:ilvl="8">
-      <w:start w:val="1"/>
-      <w:numFmt w:val="bullet"/>
-      <w:lvlText w:val="■"/>
-      <w:lvlJc w:val="left"/>
-      <w:pPr>
-        <w:ind w:left="7200" w:hanging="360"/>
       </w:pPr>
       <w:rPr>
         <w:u w:val="none"/>
@@ -9015,7 +9976,7 @@
       <w:lvlText w:val="●"/>
       <w:lvlJc w:val="left"/>
       <w:pPr>
-        <w:ind w:left="720" w:hanging="360"/>
+        <w:ind w:left="1440" w:hanging="360"/>
       </w:pPr>
       <w:rPr>
         <w:u w:val="none"/>
@@ -9027,7 +9988,7 @@
       <w:lvlText w:val="○"/>
       <w:lvlJc w:val="left"/>
       <w:pPr>
-        <w:ind w:left="1440" w:hanging="360"/>
+        <w:ind w:left="2160" w:hanging="360"/>
       </w:pPr>
       <w:rPr>
         <w:u w:val="none"/>
@@ -9039,7 +10000,7 @@
       <w:lvlText w:val="■"/>
       <w:lvlJc w:val="left"/>
       <w:pPr>
-        <w:ind w:left="2160" w:hanging="360"/>
+        <w:ind w:left="2880" w:hanging="360"/>
       </w:pPr>
       <w:rPr>
         <w:u w:val="none"/>
@@ -9051,7 +10012,7 @@
       <w:lvlText w:val="●"/>
       <w:lvlJc w:val="left"/>
       <w:pPr>
-        <w:ind w:left="2880" w:hanging="360"/>
+        <w:ind w:left="3600" w:hanging="360"/>
       </w:pPr>
       <w:rPr>
         <w:u w:val="none"/>
@@ -9063,7 +10024,7 @@
       <w:lvlText w:val="○"/>
       <w:lvlJc w:val="left"/>
       <w:pPr>
-        <w:ind w:left="3600" w:hanging="360"/>
+        <w:ind w:left="4320" w:hanging="360"/>
       </w:pPr>
       <w:rPr>
         <w:u w:val="none"/>
@@ -9075,7 +10036,7 @@
       <w:lvlText w:val="■"/>
       <w:lvlJc w:val="left"/>
       <w:pPr>
-        <w:ind w:left="4320" w:hanging="360"/>
+        <w:ind w:left="5040" w:hanging="360"/>
       </w:pPr>
       <w:rPr>
         <w:u w:val="none"/>
@@ -9087,7 +10048,7 @@
       <w:lvlText w:val="●"/>
       <w:lvlJc w:val="left"/>
       <w:pPr>
-        <w:ind w:left="5040" w:hanging="360"/>
+        <w:ind w:left="5760" w:hanging="360"/>
       </w:pPr>
       <w:rPr>
         <w:u w:val="none"/>
@@ -9099,7 +10060,7 @@
       <w:lvlText w:val="○"/>
       <w:lvlJc w:val="left"/>
       <w:pPr>
-        <w:ind w:left="5760" w:hanging="360"/>
+        <w:ind w:left="6480" w:hanging="360"/>
       </w:pPr>
       <w:rPr>
         <w:u w:val="none"/>
@@ -9111,7 +10072,7 @@
       <w:lvlText w:val="■"/>
       <w:lvlJc w:val="left"/>
       <w:pPr>
-        <w:ind w:left="6480" w:hanging="360"/>
+        <w:ind w:left="7200" w:hanging="360"/>
       </w:pPr>
       <w:rPr>
         <w:u w:val="none"/>
@@ -9121,8 +10082,8 @@
   <w:abstractNum w:abstractNumId="7">
     <w:lvl w:ilvl="0">
       <w:start w:val="1"/>
-      <w:numFmt w:val="bullet"/>
-      <w:lvlText w:val="●"/>
+      <w:numFmt w:val="decimal"/>
+      <w:lvlText w:val="%1."/>
       <w:lvlJc w:val="left"/>
       <w:pPr>
         <w:ind w:left="720" w:hanging="360"/>
@@ -9133,8 +10094,8 @@
     </w:lvl>
     <w:lvl w:ilvl="1">
       <w:start w:val="1"/>
-      <w:numFmt w:val="bullet"/>
-      <w:lvlText w:val="○"/>
+      <w:numFmt w:val="lowerLetter"/>
+      <w:lvlText w:val="%2."/>
       <w:lvlJc w:val="left"/>
       <w:pPr>
         <w:ind w:left="1440" w:hanging="360"/>
@@ -9145,9 +10106,9 @@
     </w:lvl>
     <w:lvl w:ilvl="2">
       <w:start w:val="1"/>
-      <w:numFmt w:val="bullet"/>
-      <w:lvlText w:val="■"/>
-      <w:lvlJc w:val="left"/>
+      <w:numFmt w:val="lowerRoman"/>
+      <w:lvlText w:val="%3."/>
+      <w:lvlJc w:val="right"/>
       <w:pPr>
         <w:ind w:left="2160" w:hanging="360"/>
       </w:pPr>
@@ -9157,8 +10118,8 @@
     </w:lvl>
     <w:lvl w:ilvl="3">
       <w:start w:val="1"/>
-      <w:numFmt w:val="bullet"/>
-      <w:lvlText w:val="●"/>
+      <w:numFmt w:val="decimal"/>
+      <w:lvlText w:val="%4."/>
       <w:lvlJc w:val="left"/>
       <w:pPr>
         <w:ind w:left="2880" w:hanging="360"/>
@@ -9169,8 +10130,8 @@
     </w:lvl>
     <w:lvl w:ilvl="4">
       <w:start w:val="1"/>
-      <w:numFmt w:val="bullet"/>
-      <w:lvlText w:val="○"/>
+      <w:numFmt w:val="lowerLetter"/>
+      <w:lvlText w:val="%5."/>
       <w:lvlJc w:val="left"/>
       <w:pPr>
         <w:ind w:left="3600" w:hanging="360"/>
@@ -9181,9 +10142,9 @@
     </w:lvl>
     <w:lvl w:ilvl="5">
       <w:start w:val="1"/>
-      <w:numFmt w:val="bullet"/>
-      <w:lvlText w:val="■"/>
-      <w:lvlJc w:val="left"/>
+      <w:numFmt w:val="lowerRoman"/>
+      <w:lvlText w:val="%6."/>
+      <w:lvlJc w:val="right"/>
       <w:pPr>
         <w:ind w:left="4320" w:hanging="360"/>
       </w:pPr>
@@ -9193,8 +10154,8 @@
     </w:lvl>
     <w:lvl w:ilvl="6">
       <w:start w:val="1"/>
-      <w:numFmt w:val="bullet"/>
-      <w:lvlText w:val="●"/>
+      <w:numFmt w:val="decimal"/>
+      <w:lvlText w:val="%7."/>
       <w:lvlJc w:val="left"/>
       <w:pPr>
         <w:ind w:left="5040" w:hanging="360"/>
@@ -9205,8 +10166,8 @@
     </w:lvl>
     <w:lvl w:ilvl="7">
       <w:start w:val="1"/>
-      <w:numFmt w:val="bullet"/>
-      <w:lvlText w:val="○"/>
+      <w:numFmt w:val="lowerLetter"/>
+      <w:lvlText w:val="%8."/>
       <w:lvlJc w:val="left"/>
       <w:pPr>
         <w:ind w:left="5760" w:hanging="360"/>
@@ -9217,9 +10178,9 @@
     </w:lvl>
     <w:lvl w:ilvl="8">
       <w:start w:val="1"/>
-      <w:numFmt w:val="bullet"/>
-      <w:lvlText w:val="■"/>
-      <w:lvlJc w:val="left"/>
+      <w:numFmt w:val="lowerRoman"/>
+      <w:lvlText w:val="%9."/>
+      <w:lvlJc w:val="right"/>
       <w:pPr>
         <w:ind w:left="6480" w:hanging="360"/>
       </w:pPr>
@@ -9235,7 +10196,7 @@
       <w:lvlText w:val="●"/>
       <w:lvlJc w:val="left"/>
       <w:pPr>
-        <w:ind w:left="720" w:hanging="360"/>
+        <w:ind w:left="1440" w:hanging="360"/>
       </w:pPr>
       <w:rPr>
         <w:u w:val="none"/>
@@ -9247,7 +10208,7 @@
       <w:lvlText w:val="○"/>
       <w:lvlJc w:val="left"/>
       <w:pPr>
-        <w:ind w:left="1440" w:hanging="360"/>
+        <w:ind w:left="2160" w:hanging="360"/>
       </w:pPr>
       <w:rPr>
         <w:u w:val="none"/>
@@ -9259,7 +10220,7 @@
       <w:lvlText w:val="■"/>
       <w:lvlJc w:val="left"/>
       <w:pPr>
-        <w:ind w:left="2160" w:hanging="360"/>
+        <w:ind w:left="2880" w:hanging="360"/>
       </w:pPr>
       <w:rPr>
         <w:u w:val="none"/>
@@ -9271,7 +10232,7 @@
       <w:lvlText w:val="●"/>
       <w:lvlJc w:val="left"/>
       <w:pPr>
-        <w:ind w:left="2880" w:hanging="360"/>
+        <w:ind w:left="3600" w:hanging="360"/>
       </w:pPr>
       <w:rPr>
         <w:u w:val="none"/>
@@ -9283,7 +10244,7 @@
       <w:lvlText w:val="○"/>
       <w:lvlJc w:val="left"/>
       <w:pPr>
-        <w:ind w:left="3600" w:hanging="360"/>
+        <w:ind w:left="4320" w:hanging="360"/>
       </w:pPr>
       <w:rPr>
         <w:u w:val="none"/>
@@ -9295,7 +10256,7 @@
       <w:lvlText w:val="■"/>
       <w:lvlJc w:val="left"/>
       <w:pPr>
-        <w:ind w:left="4320" w:hanging="360"/>
+        <w:ind w:left="5040" w:hanging="360"/>
       </w:pPr>
       <w:rPr>
         <w:u w:val="none"/>
@@ -9307,7 +10268,7 @@
       <w:lvlText w:val="●"/>
       <w:lvlJc w:val="left"/>
       <w:pPr>
-        <w:ind w:left="5040" w:hanging="360"/>
+        <w:ind w:left="5760" w:hanging="360"/>
       </w:pPr>
       <w:rPr>
         <w:u w:val="none"/>
@@ -9319,7 +10280,7 @@
       <w:lvlText w:val="○"/>
       <w:lvlJc w:val="left"/>
       <w:pPr>
-        <w:ind w:left="5760" w:hanging="360"/>
+        <w:ind w:left="6480" w:hanging="360"/>
       </w:pPr>
       <w:rPr>
         <w:u w:val="none"/>
@@ -9331,7 +10292,7 @@
       <w:lvlText w:val="■"/>
       <w:lvlJc w:val="left"/>
       <w:pPr>
-        <w:ind w:left="6480" w:hanging="360"/>
+        <w:ind w:left="7200" w:hanging="360"/>
       </w:pPr>
       <w:rPr>
         <w:u w:val="none"/>
@@ -9341,8 +10302,8 @@
   <w:abstractNum w:abstractNumId="9">
     <w:lvl w:ilvl="0">
       <w:start w:val="1"/>
-      <w:numFmt w:val="decimal"/>
-      <w:lvlText w:val="%1."/>
+      <w:numFmt w:val="bullet"/>
+      <w:lvlText w:val="●"/>
       <w:lvlJc w:val="left"/>
       <w:pPr>
         <w:ind w:left="720" w:hanging="360"/>
@@ -9353,8 +10314,8 @@
     </w:lvl>
     <w:lvl w:ilvl="1">
       <w:start w:val="1"/>
-      <w:numFmt w:val="lowerLetter"/>
-      <w:lvlText w:val="%2."/>
+      <w:numFmt w:val="bullet"/>
+      <w:lvlText w:val="○"/>
       <w:lvlJc w:val="left"/>
       <w:pPr>
         <w:ind w:left="1440" w:hanging="360"/>
@@ -9365,9 +10326,9 @@
     </w:lvl>
     <w:lvl w:ilvl="2">
       <w:start w:val="1"/>
-      <w:numFmt w:val="lowerRoman"/>
-      <w:lvlText w:val="%3."/>
-      <w:lvlJc w:val="right"/>
+      <w:numFmt w:val="bullet"/>
+      <w:lvlText w:val="■"/>
+      <w:lvlJc w:val="left"/>
       <w:pPr>
         <w:ind w:left="2160" w:hanging="360"/>
       </w:pPr>
@@ -9377,8 +10338,8 @@
     </w:lvl>
     <w:lvl w:ilvl="3">
       <w:start w:val="1"/>
-      <w:numFmt w:val="decimal"/>
-      <w:lvlText w:val="%4."/>
+      <w:numFmt w:val="bullet"/>
+      <w:lvlText w:val="●"/>
       <w:lvlJc w:val="left"/>
       <w:pPr>
         <w:ind w:left="2880" w:hanging="360"/>
@@ -9389,8 +10350,8 @@
     </w:lvl>
     <w:lvl w:ilvl="4">
       <w:start w:val="1"/>
-      <w:numFmt w:val="lowerLetter"/>
-      <w:lvlText w:val="%5."/>
+      <w:numFmt w:val="bullet"/>
+      <w:lvlText w:val="○"/>
       <w:lvlJc w:val="left"/>
       <w:pPr>
         <w:ind w:left="3600" w:hanging="360"/>
@@ -9401,9 +10362,9 @@
     </w:lvl>
     <w:lvl w:ilvl="5">
       <w:start w:val="1"/>
-      <w:numFmt w:val="lowerRoman"/>
-      <w:lvlText w:val="%6."/>
-      <w:lvlJc w:val="right"/>
+      <w:numFmt w:val="bullet"/>
+      <w:lvlText w:val="■"/>
+      <w:lvlJc w:val="left"/>
       <w:pPr>
         <w:ind w:left="4320" w:hanging="360"/>
       </w:pPr>
@@ -9413,8 +10374,8 @@
     </w:lvl>
     <w:lvl w:ilvl="6">
       <w:start w:val="1"/>
-      <w:numFmt w:val="decimal"/>
-      <w:lvlText w:val="%7."/>
+      <w:numFmt w:val="bullet"/>
+      <w:lvlText w:val="●"/>
       <w:lvlJc w:val="left"/>
       <w:pPr>
         <w:ind w:left="5040" w:hanging="360"/>
@@ -9425,8 +10386,8 @@
     </w:lvl>
     <w:lvl w:ilvl="7">
       <w:start w:val="1"/>
-      <w:numFmt w:val="lowerLetter"/>
-      <w:lvlText w:val="%8."/>
+      <w:numFmt w:val="bullet"/>
+      <w:lvlText w:val="○"/>
       <w:lvlJc w:val="left"/>
       <w:pPr>
         <w:ind w:left="5760" w:hanging="360"/>
@@ -9437,9 +10398,9 @@
     </w:lvl>
     <w:lvl w:ilvl="8">
       <w:start w:val="1"/>
-      <w:numFmt w:val="lowerRoman"/>
-      <w:lvlText w:val="%9."/>
-      <w:lvlJc w:val="right"/>
+      <w:numFmt w:val="bullet"/>
+      <w:lvlText w:val="■"/>
+      <w:lvlJc w:val="left"/>
       <w:pPr>
         <w:ind w:left="6480" w:hanging="360"/>
       </w:pPr>
@@ -9561,116 +10522,6 @@
   <w:abstractNum w:abstractNumId="11">
     <w:lvl w:ilvl="0">
       <w:start w:val="1"/>
-      <w:numFmt w:val="upperRoman"/>
-      <w:lvlText w:val="%1."/>
-      <w:lvlJc w:val="right"/>
-      <w:pPr>
-        <w:ind w:left="720" w:hanging="360"/>
-      </w:pPr>
-      <w:rPr>
-        <w:u w:val="none"/>
-      </w:rPr>
-    </w:lvl>
-    <w:lvl w:ilvl="1">
-      <w:start w:val="1"/>
-      <w:numFmt w:val="upperLetter"/>
-      <w:lvlText w:val="%2."/>
-      <w:lvlJc w:val="left"/>
-      <w:pPr>
-        <w:ind w:left="1440" w:hanging="360"/>
-      </w:pPr>
-      <w:rPr>
-        <w:u w:val="none"/>
-      </w:rPr>
-    </w:lvl>
-    <w:lvl w:ilvl="2">
-      <w:start w:val="1"/>
-      <w:numFmt w:val="decimal"/>
-      <w:lvlText w:val="%3."/>
-      <w:lvlJc w:val="left"/>
-      <w:pPr>
-        <w:ind w:left="2160" w:hanging="360"/>
-      </w:pPr>
-      <w:rPr>
-        <w:u w:val="none"/>
-      </w:rPr>
-    </w:lvl>
-    <w:lvl w:ilvl="3">
-      <w:start w:val="1"/>
-      <w:numFmt w:val="lowerLetter"/>
-      <w:lvlText w:val="%4)"/>
-      <w:lvlJc w:val="left"/>
-      <w:pPr>
-        <w:ind w:left="2880" w:hanging="360"/>
-      </w:pPr>
-      <w:rPr>
-        <w:u w:val="none"/>
-      </w:rPr>
-    </w:lvl>
-    <w:lvl w:ilvl="4">
-      <w:start w:val="1"/>
-      <w:numFmt w:val="decimal"/>
-      <w:lvlText w:val="(%5)"/>
-      <w:lvlJc w:val="left"/>
-      <w:pPr>
-        <w:ind w:left="3600" w:hanging="360"/>
-      </w:pPr>
-      <w:rPr>
-        <w:u w:val="none"/>
-      </w:rPr>
-    </w:lvl>
-    <w:lvl w:ilvl="5">
-      <w:start w:val="1"/>
-      <w:numFmt w:val="lowerLetter"/>
-      <w:lvlText w:val="(%6)"/>
-      <w:lvlJc w:val="left"/>
-      <w:pPr>
-        <w:ind w:left="4320" w:hanging="360"/>
-      </w:pPr>
-      <w:rPr>
-        <w:u w:val="none"/>
-      </w:rPr>
-    </w:lvl>
-    <w:lvl w:ilvl="6">
-      <w:start w:val="1"/>
-      <w:numFmt w:val="lowerRoman"/>
-      <w:lvlText w:val="(%7)"/>
-      <w:lvlJc w:val="right"/>
-      <w:pPr>
-        <w:ind w:left="5040" w:hanging="360"/>
-      </w:pPr>
-      <w:rPr>
-        <w:u w:val="none"/>
-      </w:rPr>
-    </w:lvl>
-    <w:lvl w:ilvl="7">
-      <w:start w:val="1"/>
-      <w:numFmt w:val="lowerLetter"/>
-      <w:lvlText w:val="(%8)"/>
-      <w:lvlJc w:val="left"/>
-      <w:pPr>
-        <w:ind w:left="5760" w:hanging="360"/>
-      </w:pPr>
-      <w:rPr>
-        <w:u w:val="none"/>
-      </w:rPr>
-    </w:lvl>
-    <w:lvl w:ilvl="8">
-      <w:start w:val="1"/>
-      <w:numFmt w:val="lowerRoman"/>
-      <w:lvlText w:val="(%9)"/>
-      <w:lvlJc w:val="right"/>
-      <w:pPr>
-        <w:ind w:left="6480" w:hanging="360"/>
-      </w:pPr>
-      <w:rPr>
-        <w:u w:val="none"/>
-      </w:rPr>
-    </w:lvl>
-  </w:abstractNum>
-  <w:abstractNum w:abstractNumId="12">
-    <w:lvl w:ilvl="0">
-      <w:start w:val="1"/>
       <w:numFmt w:val="bullet"/>
       <w:lvlText w:val="●"/>
       <w:lvlJc w:val="left"/>
@@ -9770,6 +10621,116 @@
       <w:numFmt w:val="bullet"/>
       <w:lvlText w:val="■"/>
       <w:lvlJc w:val="left"/>
+      <w:pPr>
+        <w:ind w:left="6480" w:hanging="360"/>
+      </w:pPr>
+      <w:rPr>
+        <w:u w:val="none"/>
+      </w:rPr>
+    </w:lvl>
+  </w:abstractNum>
+  <w:abstractNum w:abstractNumId="12">
+    <w:lvl w:ilvl="0">
+      <w:start w:val="1"/>
+      <w:numFmt w:val="decimal"/>
+      <w:lvlText w:val="%1."/>
+      <w:lvlJc w:val="left"/>
+      <w:pPr>
+        <w:ind w:left="720" w:hanging="360"/>
+      </w:pPr>
+      <w:rPr>
+        <w:u w:val="none"/>
+      </w:rPr>
+    </w:lvl>
+    <w:lvl w:ilvl="1">
+      <w:start w:val="1"/>
+      <w:numFmt w:val="lowerLetter"/>
+      <w:lvlText w:val="%2."/>
+      <w:lvlJc w:val="left"/>
+      <w:pPr>
+        <w:ind w:left="1440" w:hanging="360"/>
+      </w:pPr>
+      <w:rPr>
+        <w:u w:val="none"/>
+      </w:rPr>
+    </w:lvl>
+    <w:lvl w:ilvl="2">
+      <w:start w:val="1"/>
+      <w:numFmt w:val="lowerRoman"/>
+      <w:lvlText w:val="%3."/>
+      <w:lvlJc w:val="right"/>
+      <w:pPr>
+        <w:ind w:left="2160" w:hanging="360"/>
+      </w:pPr>
+      <w:rPr>
+        <w:u w:val="none"/>
+      </w:rPr>
+    </w:lvl>
+    <w:lvl w:ilvl="3">
+      <w:start w:val="1"/>
+      <w:numFmt w:val="decimal"/>
+      <w:lvlText w:val="%4."/>
+      <w:lvlJc w:val="left"/>
+      <w:pPr>
+        <w:ind w:left="2880" w:hanging="360"/>
+      </w:pPr>
+      <w:rPr>
+        <w:u w:val="none"/>
+      </w:rPr>
+    </w:lvl>
+    <w:lvl w:ilvl="4">
+      <w:start w:val="1"/>
+      <w:numFmt w:val="lowerLetter"/>
+      <w:lvlText w:val="%5."/>
+      <w:lvlJc w:val="left"/>
+      <w:pPr>
+        <w:ind w:left="3600" w:hanging="360"/>
+      </w:pPr>
+      <w:rPr>
+        <w:u w:val="none"/>
+      </w:rPr>
+    </w:lvl>
+    <w:lvl w:ilvl="5">
+      <w:start w:val="1"/>
+      <w:numFmt w:val="lowerRoman"/>
+      <w:lvlText w:val="%6."/>
+      <w:lvlJc w:val="right"/>
+      <w:pPr>
+        <w:ind w:left="4320" w:hanging="360"/>
+      </w:pPr>
+      <w:rPr>
+        <w:u w:val="none"/>
+      </w:rPr>
+    </w:lvl>
+    <w:lvl w:ilvl="6">
+      <w:start w:val="1"/>
+      <w:numFmt w:val="decimal"/>
+      <w:lvlText w:val="%7."/>
+      <w:lvlJc w:val="left"/>
+      <w:pPr>
+        <w:ind w:left="5040" w:hanging="360"/>
+      </w:pPr>
+      <w:rPr>
+        <w:u w:val="none"/>
+      </w:rPr>
+    </w:lvl>
+    <w:lvl w:ilvl="7">
+      <w:start w:val="1"/>
+      <w:numFmt w:val="lowerLetter"/>
+      <w:lvlText w:val="%8."/>
+      <w:lvlJc w:val="left"/>
+      <w:pPr>
+        <w:ind w:left="5760" w:hanging="360"/>
+      </w:pPr>
+      <w:rPr>
+        <w:u w:val="none"/>
+      </w:rPr>
+    </w:lvl>
+    <w:lvl w:ilvl="8">
+      <w:start w:val="1"/>
+      <w:numFmt w:val="lowerRoman"/>
+      <w:lvlText w:val="%9."/>
+      <w:lvlJc w:val="right"/>
       <w:pPr>
         <w:ind w:left="6480" w:hanging="360"/>
       </w:pPr>
@@ -9950,6 +10911,142 @@
     <w:rPr>
       <w:sz w:val="52"/>
       <w:szCs w:val="52"/>
+    </w:rPr>
+  </w:style>
+  <w:style w:type="paragraph" w:styleId="Normal" w:default="1">
+    <w:name w:val="normal"/>
+  </w:style>
+  <w:style w:type="table" w:styleId="TableNormal" w:default="1">
+    <w:name w:val="TableNormal"/>
+  </w:style>
+  <w:style w:type="paragraph" w:styleId="Heading1">
+    <w:name w:val="heading 1"/>
+    <w:basedOn w:val="Normal"/>
+    <w:next w:val="Normal"/>
+    <w:pPr>
+      <w:keepNext w:val="1"/>
+      <w:keepLines w:val="1"/>
+      <w:pageBreakBefore w:val="0"/>
+      <w:spacing w:after="120" w:before="400" w:lineRule="auto"/>
+    </w:pPr>
+    <w:rPr>
+      <w:sz w:val="40"/>
+      <w:szCs w:val="40"/>
+    </w:rPr>
+  </w:style>
+  <w:style w:type="paragraph" w:styleId="Heading2">
+    <w:name w:val="heading 2"/>
+    <w:basedOn w:val="Normal"/>
+    <w:next w:val="Normal"/>
+    <w:pPr>
+      <w:keepNext w:val="1"/>
+      <w:keepLines w:val="1"/>
+      <w:pageBreakBefore w:val="0"/>
+      <w:spacing w:after="120" w:before="360" w:lineRule="auto"/>
+    </w:pPr>
+    <w:rPr>
+      <w:b w:val="0"/>
+      <w:sz w:val="32"/>
+      <w:szCs w:val="32"/>
+    </w:rPr>
+  </w:style>
+  <w:style w:type="paragraph" w:styleId="Heading3">
+    <w:name w:val="heading 3"/>
+    <w:basedOn w:val="Normal"/>
+    <w:next w:val="Normal"/>
+    <w:pPr>
+      <w:keepNext w:val="1"/>
+      <w:keepLines w:val="1"/>
+      <w:pageBreakBefore w:val="0"/>
+      <w:spacing w:after="80" w:before="320" w:lineRule="auto"/>
+    </w:pPr>
+    <w:rPr>
+      <w:b w:val="0"/>
+      <w:color w:val="434343"/>
+      <w:sz w:val="28"/>
+      <w:szCs w:val="28"/>
+    </w:rPr>
+  </w:style>
+  <w:style w:type="paragraph" w:styleId="Heading4">
+    <w:name w:val="heading 4"/>
+    <w:basedOn w:val="Normal"/>
+    <w:next w:val="Normal"/>
+    <w:pPr>
+      <w:keepNext w:val="1"/>
+      <w:keepLines w:val="1"/>
+      <w:pageBreakBefore w:val="0"/>
+      <w:spacing w:after="80" w:before="280" w:lineRule="auto"/>
+    </w:pPr>
+    <w:rPr>
+      <w:color w:val="666666"/>
+      <w:sz w:val="24"/>
+      <w:szCs w:val="24"/>
+    </w:rPr>
+  </w:style>
+  <w:style w:type="paragraph" w:styleId="Heading5">
+    <w:name w:val="heading 5"/>
+    <w:basedOn w:val="Normal"/>
+    <w:next w:val="Normal"/>
+    <w:pPr>
+      <w:keepNext w:val="1"/>
+      <w:keepLines w:val="1"/>
+      <w:pageBreakBefore w:val="0"/>
+      <w:spacing w:after="80" w:before="240" w:lineRule="auto"/>
+    </w:pPr>
+    <w:rPr>
+      <w:color w:val="666666"/>
+      <w:sz w:val="22"/>
+      <w:szCs w:val="22"/>
+    </w:rPr>
+  </w:style>
+  <w:style w:type="paragraph" w:styleId="Heading6">
+    <w:name w:val="heading 6"/>
+    <w:basedOn w:val="Normal"/>
+    <w:next w:val="Normal"/>
+    <w:pPr>
+      <w:keepNext w:val="1"/>
+      <w:keepLines w:val="1"/>
+      <w:pageBreakBefore w:val="0"/>
+      <w:spacing w:after="80" w:before="240" w:lineRule="auto"/>
+    </w:pPr>
+    <w:rPr>
+      <w:i w:val="1"/>
+      <w:color w:val="666666"/>
+      <w:sz w:val="22"/>
+      <w:szCs w:val="22"/>
+    </w:rPr>
+  </w:style>
+  <w:style w:type="paragraph" w:styleId="Title">
+    <w:name w:val="Title"/>
+    <w:basedOn w:val="Normal"/>
+    <w:next w:val="Normal"/>
+    <w:pPr>
+      <w:keepNext w:val="1"/>
+      <w:keepLines w:val="1"/>
+      <w:pageBreakBefore w:val="0"/>
+      <w:spacing w:after="60" w:before="0" w:lineRule="auto"/>
+    </w:pPr>
+    <w:rPr>
+      <w:sz w:val="52"/>
+      <w:szCs w:val="52"/>
+    </w:rPr>
+  </w:style>
+  <w:style w:type="paragraph" w:styleId="Subtitle">
+    <w:name w:val="Subtitle"/>
+    <w:basedOn w:val="Normal"/>
+    <w:next w:val="Normal"/>
+    <w:pPr>
+      <w:keepNext w:val="1"/>
+      <w:keepLines w:val="1"/>
+      <w:pageBreakBefore w:val="0"/>
+      <w:spacing w:after="320" w:before="0" w:lineRule="auto"/>
+    </w:pPr>
+    <w:rPr>
+      <w:rFonts w:ascii="Arial" w:cs="Arial" w:eastAsia="Arial" w:hAnsi="Arial"/>
+      <w:i w:val="0"/>
+      <w:color w:val="666666"/>
+      <w:sz w:val="30"/>
+      <w:szCs w:val="30"/>
     </w:rPr>
   </w:style>
   <w:style w:type="paragraph" w:styleId="Subtitle">
@@ -10291,4 +11388,19 @@
   </a:objectDefaults>
   <a:extraClrSchemeLst/>
 </a:theme>
+</file>
+
+<file path=customXML/item1.xml><?xml version="1.0" encoding="utf-8"?>
+<go:gDocsCustomXmlDataStorage xmlns:go="http://customooxmlschemas.google.com/" xmlns:r="http://schemas.openxmlformats.org/officeDocument/2006/relationships" uri="GoogleDocsCustomDataVersion2">
+  <go:docsCustomData xmlns:go="http://customooxmlschemas.google.com/" roundtripDataSignature="AMtx7mgzBqUR70YuHyg4KMN7uHVAc/Pnsg==">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</go:docsCustomData>
+</go:gDocsCustomXmlDataStorage>
+</file>
+
+<file path=customXML/itemProps1.xml><?xml version="1.0" encoding="utf-8"?>
+<ds:datastoreItem xmlns:ds="http://schemas.openxmlformats.org/officeDocument/2006/customXml" ds:itemID="{11111111-1234-1234-1234-123412341234}">
+  <ds:schemaRefs>
+    <ds:schemaRef ds:uri="http://schemas.openxmlformats.org/officeDocument/2006/relationships"/>
+    <ds:schemaRef ds:uri="http://customooxmlschemas.google.com/"/>
+  </ds:schemaRefs>
+</ds:datastoreItem>
 </file>
</xml_diff>